<commit_message>
modifications dossier de rendu avec gateway
</commit_message>
<xml_diff>
--- a/Pizza-Shop-SIMONIN-HOLDER-GROMANGIN-OUZEAU.docx
+++ b/Pizza-Shop-SIMONIN-HOLDER-GROMANGIN-OUZEAU.docx
@@ -5,6 +5,342 @@
     <w:p>
       <w:pPr>
         <w:rPr>
+          <w:sz w:val="28"/>
+          <w:szCs w:val="28"/>
+        </w:rPr>
+      </w:pPr>
+      <w:r>
+        <w:rPr>
+          <w:noProof/>
+        </w:rPr>
+        <w:drawing>
+          <wp:anchor distT="0" distB="0" distL="114300" distR="114300" simplePos="0" relativeHeight="251660288" behindDoc="1" locked="0" layoutInCell="1" allowOverlap="1" wp14:anchorId="5279787D" wp14:editId="027092FE">
+            <wp:simplePos x="0" y="0"/>
+            <wp:positionH relativeFrom="column">
+              <wp:posOffset>-668274</wp:posOffset>
+            </wp:positionH>
+            <wp:positionV relativeFrom="paragraph">
+              <wp:posOffset>-736981</wp:posOffset>
+            </wp:positionV>
+            <wp:extent cx="1667931" cy="1353287"/>
+            <wp:effectExtent l="0" t="0" r="8890" b="0"/>
+            <wp:wrapNone/>
+            <wp:docPr id="1909011319" name="Image 1" descr="IUT Nancy-Charlemagne - Université Lorraine"/>
+            <wp:cNvGraphicFramePr>
+              <a:graphicFrameLocks xmlns:a="http://schemas.openxmlformats.org/drawingml/2006/main" noChangeAspect="1"/>
+            </wp:cNvGraphicFramePr>
+            <a:graphic xmlns:a="http://schemas.openxmlformats.org/drawingml/2006/main">
+              <a:graphicData uri="http://schemas.openxmlformats.org/drawingml/2006/picture">
+                <pic:pic xmlns:pic="http://schemas.openxmlformats.org/drawingml/2006/picture">
+                  <pic:nvPicPr>
+                    <pic:cNvPr id="0" name="Picture 1" descr="IUT Nancy-Charlemagne - Université Lorraine"/>
+                    <pic:cNvPicPr>
+                      <a:picLocks noChangeAspect="1" noChangeArrowheads="1"/>
+                    </pic:cNvPicPr>
+                  </pic:nvPicPr>
+                  <pic:blipFill>
+                    <a:blip r:embed="rId8">
+                      <a:extLst>
+                        <a:ext uri="{28A0092B-C50C-407E-A947-70E740481C1C}">
+                          <a14:useLocalDpi xmlns:a14="http://schemas.microsoft.com/office/drawing/2010/main" val="0"/>
+                        </a:ext>
+                      </a:extLst>
+                    </a:blip>
+                    <a:srcRect/>
+                    <a:stretch>
+                      <a:fillRect/>
+                    </a:stretch>
+                  </pic:blipFill>
+                  <pic:spPr bwMode="auto">
+                    <a:xfrm>
+                      <a:off x="0" y="0"/>
+                      <a:ext cx="1667931" cy="1353287"/>
+                    </a:xfrm>
+                    <a:prstGeom prst="rect">
+                      <a:avLst/>
+                    </a:prstGeom>
+                    <a:noFill/>
+                    <a:ln>
+                      <a:noFill/>
+                    </a:ln>
+                  </pic:spPr>
+                </pic:pic>
+              </a:graphicData>
+            </a:graphic>
+            <wp14:sizeRelH relativeFrom="margin">
+              <wp14:pctWidth>0</wp14:pctWidth>
+            </wp14:sizeRelH>
+            <wp14:sizeRelV relativeFrom="margin">
+              <wp14:pctHeight>0</wp14:pctHeight>
+            </wp14:sizeRelV>
+          </wp:anchor>
+        </w:drawing>
+      </w:r>
+    </w:p>
+    <w:p>
+      <w:pPr>
+        <w:rPr>
+          <w:sz w:val="28"/>
+          <w:szCs w:val="28"/>
+        </w:rPr>
+      </w:pPr>
+    </w:p>
+    <w:p>
+      <w:pPr>
+        <w:rPr>
+          <w:sz w:val="28"/>
+          <w:szCs w:val="28"/>
+        </w:rPr>
+      </w:pPr>
+    </w:p>
+    <w:p>
+      <w:pPr>
+        <w:rPr>
+          <w:sz w:val="28"/>
+          <w:szCs w:val="28"/>
+        </w:rPr>
+      </w:pPr>
+    </w:p>
+    <w:p>
+      <w:pPr>
+        <w:rPr>
+          <w:sz w:val="28"/>
+          <w:szCs w:val="28"/>
+        </w:rPr>
+      </w:pPr>
+    </w:p>
+    <w:p>
+      <w:pPr>
+        <w:rPr>
+          <w:sz w:val="28"/>
+          <w:szCs w:val="28"/>
+        </w:rPr>
+      </w:pPr>
+    </w:p>
+    <w:p>
+      <w:pPr>
+        <w:jc w:val="center"/>
+        <w:rPr>
+          <w:rFonts w:ascii="Aharoni" w:hAnsi="Aharoni" w:cs="Aharoni" w:hint="cs"/>
+          <w:b/>
+          <w:bCs/>
+          <w:sz w:val="96"/>
+          <w:szCs w:val="96"/>
+        </w:rPr>
+      </w:pPr>
+      <w:r>
+        <w:rPr>
+          <w:rFonts w:ascii="Aharoni" w:hAnsi="Aharoni" w:cs="Aharoni" w:hint="cs"/>
+          <w:b/>
+          <w:bCs/>
+          <w:sz w:val="96"/>
+          <w:szCs w:val="96"/>
+        </w:rPr>
+        <w:t>Pizza Shop</w:t>
+      </w:r>
+    </w:p>
+    <w:p>
+      <w:pPr>
+        <w:rPr>
+          <w:rFonts w:ascii="Aharoni" w:hAnsi="Aharoni" w:cs="Aharoni" w:hint="cs"/>
+          <w:sz w:val="28"/>
+          <w:szCs w:val="28"/>
+        </w:rPr>
+      </w:pPr>
+    </w:p>
+    <w:p>
+      <w:pPr>
+        <w:jc w:val="center"/>
+        <w:rPr>
+          <w:rFonts w:ascii="Aharoni" w:hAnsi="Aharoni" w:cs="Aharoni" w:hint="cs"/>
+          <w:sz w:val="52"/>
+          <w:szCs w:val="52"/>
+        </w:rPr>
+      </w:pPr>
+      <w:r>
+        <w:rPr>
+          <w:rFonts w:ascii="Aharoni" w:hAnsi="Aharoni" w:cs="Aharoni" w:hint="cs"/>
+          <w:sz w:val="52"/>
+          <w:szCs w:val="52"/>
+        </w:rPr>
+        <w:t xml:space="preserve">Compte-rendu Partie </w:t>
+      </w:r>
+      <w:r>
+        <w:rPr>
+          <w:rFonts w:ascii="Aharoni" w:hAnsi="Aharoni" w:cs="Aharoni"/>
+          <w:sz w:val="52"/>
+          <w:szCs w:val="52"/>
+        </w:rPr>
+        <w:t>1</w:t>
+      </w:r>
+    </w:p>
+    <w:p>
+      <w:pPr>
+        <w:rPr>
+          <w:rFonts w:ascii="Aharoni" w:hAnsi="Aharoni" w:cs="Aharoni" w:hint="cs"/>
+          <w:sz w:val="28"/>
+          <w:szCs w:val="28"/>
+        </w:rPr>
+      </w:pPr>
+      <w:r>
+        <w:rPr>
+          <w:rFonts w:ascii="Aharoni" w:hAnsi="Aharoni" w:cs="Aharoni" w:hint="cs"/>
+          <w:sz w:val="28"/>
+          <w:szCs w:val="28"/>
+        </w:rPr>
+        <w:tab/>
+      </w:r>
+      <w:r>
+        <w:rPr>
+          <w:rFonts w:ascii="Aharoni" w:hAnsi="Aharoni" w:cs="Aharoni" w:hint="cs"/>
+          <w:sz w:val="28"/>
+          <w:szCs w:val="28"/>
+        </w:rPr>
+        <w:tab/>
+      </w:r>
+      <w:r>
+        <w:rPr>
+          <w:rFonts w:ascii="Aharoni" w:hAnsi="Aharoni" w:cs="Aharoni" w:hint="cs"/>
+          <w:sz w:val="28"/>
+          <w:szCs w:val="28"/>
+        </w:rPr>
+        <w:tab/>
+      </w:r>
+      <w:r>
+        <w:rPr>
+          <w:rFonts w:ascii="Aharoni" w:hAnsi="Aharoni" w:cs="Aharoni" w:hint="cs"/>
+          <w:sz w:val="28"/>
+          <w:szCs w:val="28"/>
+        </w:rPr>
+        <w:tab/>
+      </w:r>
+      <w:r>
+        <w:rPr>
+          <w:rFonts w:ascii="Aharoni" w:hAnsi="Aharoni" w:cs="Aharoni" w:hint="cs"/>
+          <w:sz w:val="28"/>
+          <w:szCs w:val="28"/>
+        </w:rPr>
+        <w:tab/>
+      </w:r>
+    </w:p>
+    <w:p>
+      <w:pPr>
+        <w:rPr>
+          <w:rFonts w:ascii="Aharoni" w:hAnsi="Aharoni" w:cs="Aharoni" w:hint="cs"/>
+          <w:sz w:val="28"/>
+          <w:szCs w:val="28"/>
+        </w:rPr>
+      </w:pPr>
+    </w:p>
+    <w:p>
+      <w:pPr>
+        <w:rPr>
+          <w:rFonts w:ascii="Aharoni" w:hAnsi="Aharoni" w:cs="Aharoni" w:hint="cs"/>
+          <w:sz w:val="28"/>
+          <w:szCs w:val="28"/>
+        </w:rPr>
+      </w:pPr>
+    </w:p>
+    <w:p>
+      <w:pPr>
+        <w:rPr>
+          <w:rFonts w:ascii="Aharoni" w:hAnsi="Aharoni" w:cs="Aharoni" w:hint="cs"/>
+          <w:sz w:val="28"/>
+          <w:szCs w:val="28"/>
+        </w:rPr>
+      </w:pPr>
+    </w:p>
+    <w:p>
+      <w:pPr>
+        <w:rPr>
+          <w:rFonts w:ascii="Aharoni" w:hAnsi="Aharoni" w:cs="Aharoni" w:hint="cs"/>
+          <w:sz w:val="28"/>
+          <w:szCs w:val="28"/>
+        </w:rPr>
+      </w:pPr>
+      <w:r>
+        <w:rPr>
+          <w:rFonts w:ascii="Aharoni" w:hAnsi="Aharoni" w:cs="Aharoni" w:hint="cs"/>
+          <w:sz w:val="28"/>
+          <w:szCs w:val="28"/>
+        </w:rPr>
+        <w:t>SIMONIN Enzo</w:t>
+      </w:r>
+    </w:p>
+    <w:p>
+      <w:pPr>
+        <w:rPr>
+          <w:rFonts w:ascii="Aharoni" w:hAnsi="Aharoni" w:cs="Aharoni" w:hint="cs"/>
+          <w:sz w:val="28"/>
+          <w:szCs w:val="28"/>
+        </w:rPr>
+      </w:pPr>
+      <w:r>
+        <w:rPr>
+          <w:rFonts w:ascii="Aharoni" w:hAnsi="Aharoni" w:cs="Aharoni" w:hint="cs"/>
+          <w:sz w:val="28"/>
+          <w:szCs w:val="28"/>
+        </w:rPr>
+        <w:t>HOLDER Jules</w:t>
+      </w:r>
+    </w:p>
+    <w:p>
+      <w:pPr>
+        <w:rPr>
+          <w:rFonts w:ascii="Aharoni" w:hAnsi="Aharoni" w:cs="Aharoni" w:hint="cs"/>
+          <w:sz w:val="28"/>
+          <w:szCs w:val="28"/>
+        </w:rPr>
+      </w:pPr>
+      <w:r>
+        <w:rPr>
+          <w:rFonts w:ascii="Aharoni" w:hAnsi="Aharoni" w:cs="Aharoni" w:hint="cs"/>
+          <w:sz w:val="28"/>
+          <w:szCs w:val="28"/>
+        </w:rPr>
+        <w:t>GROMANGIN Clément</w:t>
+      </w:r>
+    </w:p>
+    <w:p>
+      <w:pPr>
+        <w:rPr>
+          <w:rFonts w:ascii="Aharoni" w:hAnsi="Aharoni" w:cs="Aharoni" w:hint="cs"/>
+          <w:sz w:val="28"/>
+          <w:szCs w:val="28"/>
+        </w:rPr>
+      </w:pPr>
+      <w:r>
+        <w:rPr>
+          <w:rFonts w:ascii="Aharoni" w:hAnsi="Aharoni" w:cs="Aharoni" w:hint="cs"/>
+          <w:sz w:val="28"/>
+          <w:szCs w:val="28"/>
+        </w:rPr>
+        <w:t>OUZEAU Emeric</w:t>
+      </w:r>
+    </w:p>
+    <w:p>
+      <w:pPr>
+        <w:rPr>
+          <w:rFonts w:ascii="Aharoni" w:hAnsi="Aharoni" w:cs="Aharoni" w:hint="cs"/>
+          <w:sz w:val="28"/>
+          <w:szCs w:val="28"/>
+        </w:rPr>
+      </w:pPr>
+    </w:p>
+    <w:p>
+      <w:pPr>
+        <w:rPr>
+          <w:rFonts w:ascii="Aharoni" w:hAnsi="Aharoni" w:cs="Aharoni" w:hint="cs"/>
+          <w:sz w:val="28"/>
+          <w:szCs w:val="28"/>
+        </w:rPr>
+      </w:pPr>
+    </w:p>
+    <w:p>
+      <w:pPr>
+        <w:jc w:val="right"/>
+        <w:rPr>
+          <w:rFonts w:ascii="Aharoni" w:hAnsi="Aharoni" w:cs="Aharoni" w:hint="cs"/>
           <w:b/>
           <w:bCs/>
           <w:sz w:val="40"/>
@@ -13,83 +349,22 @@
       </w:pPr>
       <w:r>
         <w:rPr>
+          <w:rFonts w:ascii="Aharoni" w:hAnsi="Aharoni" w:cs="Aharoni" w:hint="cs"/>
           <w:b/>
           <w:bCs/>
           <w:sz w:val="40"/>
           <w:szCs w:val="40"/>
         </w:rPr>
-        <w:t>Pizza Shop</w:t>
-      </w:r>
-    </w:p>
-    <w:p>
-      <w:pPr>
-        <w:rPr>
-          <w:b/>
-          <w:bCs/>
-          <w:sz w:val="40"/>
-          <w:szCs w:val="40"/>
-        </w:rPr>
-      </w:pPr>
-    </w:p>
-    <w:p>
-      <w:pPr>
-        <w:rPr>
-          <w:sz w:val="28"/>
-          <w:szCs w:val="28"/>
-        </w:rPr>
-      </w:pPr>
-      <w:r>
-        <w:rPr>
-          <w:sz w:val="28"/>
-          <w:szCs w:val="28"/>
-        </w:rPr>
-        <w:t>SIMONIN Enzo</w:t>
-      </w:r>
-    </w:p>
-    <w:p>
-      <w:pPr>
-        <w:rPr>
-          <w:sz w:val="28"/>
-          <w:szCs w:val="28"/>
-        </w:rPr>
-      </w:pPr>
-      <w:r>
-        <w:rPr>
-          <w:sz w:val="28"/>
-          <w:szCs w:val="28"/>
-        </w:rPr>
-        <w:t>HOLDER Jules</w:t>
-      </w:r>
-    </w:p>
-    <w:p>
-      <w:pPr>
-        <w:rPr>
-          <w:sz w:val="28"/>
-          <w:szCs w:val="28"/>
-        </w:rPr>
-      </w:pPr>
-      <w:r>
-        <w:rPr>
-          <w:sz w:val="28"/>
-          <w:szCs w:val="28"/>
-        </w:rPr>
-        <w:t>GROMANGIN Clément</w:t>
-      </w:r>
-    </w:p>
-    <w:p>
-      <w:pPr>
-        <w:rPr>
-          <w:sz w:val="28"/>
-          <w:szCs w:val="28"/>
-        </w:rPr>
-      </w:pPr>
-      <w:r>
-        <w:rPr>
-          <w:sz w:val="28"/>
-          <w:szCs w:val="28"/>
-        </w:rPr>
-        <w:t>OUZEAU Emeric</w:t>
-      </w:r>
+        <w:t>S5-ADWM-1</w:t>
+      </w:r>
+    </w:p>
+    <w:p>
+      <w:pPr>
+        <w:rPr>
+          <w:sz w:val="28"/>
+          <w:szCs w:val="28"/>
+        </w:rPr>
+      </w:pPr>
     </w:p>
     <w:p>
       <w:pPr>
@@ -113,7 +388,7 @@
         </w:rPr>
         <w:t xml:space="preserve">Lien GIT : </w:t>
       </w:r>
-      <w:hyperlink r:id="rId5" w:history="1">
+      <w:hyperlink r:id="rId9" w:history="1">
         <w:r>
           <w:rPr>
             <w:rStyle w:val="Lienhypertexte"/>
@@ -123,18 +398,18 @@
           <w:t>https://github.com/ClemGrom/pizza_shop_Gromangin_Simonin_Holder_Ouzeau</w:t>
         </w:r>
       </w:hyperlink>
-    </w:p>
-    <w:p>
-      <w:pPr>
-        <w:rPr>
-          <w:sz w:val="28"/>
-          <w:szCs w:val="28"/>
-        </w:rPr>
-      </w:pPr>
-    </w:p>
-    <w:p>
-      <w:pPr>
-        <w:rPr>
+      <w:r>
+        <w:rPr>
+          <w:sz w:val="28"/>
+          <w:szCs w:val="28"/>
+        </w:rPr>
+        <w:br w:type="page"/>
+      </w:r>
+    </w:p>
+    <w:p>
+      <w:pPr>
+        <w:rPr>
+          <w:rFonts w:ascii="Aptos" w:hAnsi="Aptos"/>
           <w:b/>
           <w:bCs/>
           <w:sz w:val="28"/>
@@ -144,110 +419,187 @@
       </w:pPr>
       <w:r>
         <w:rPr>
+          <w:rFonts w:ascii="Aptos" w:hAnsi="Aptos"/>
           <w:b/>
           <w:bCs/>
           <w:sz w:val="28"/>
           <w:szCs w:val="28"/>
           <w:u w:val="single"/>
         </w:rPr>
-        <w:t>Auth :</w:t>
-      </w:r>
-    </w:p>
-    <w:p>
-      <w:pPr>
-        <w:rPr>
-          <w:sz w:val="28"/>
-          <w:szCs w:val="28"/>
-        </w:rPr>
-      </w:pPr>
-      <w:r>
-        <w:rPr>
+        <w:lastRenderedPageBreak/>
+        <w:t xml:space="preserve">Partie </w:t>
+      </w:r>
+      <w:r>
+        <w:rPr>
+          <w:rFonts w:ascii="Aptos" w:hAnsi="Aptos"/>
+          <w:b/>
+          <w:bCs/>
+          <w:sz w:val="28"/>
+          <w:szCs w:val="28"/>
+          <w:u w:val="single"/>
+        </w:rPr>
+        <w:t>Auth</w:t>
+      </w:r>
+      <w:r>
+        <w:rPr>
+          <w:rFonts w:ascii="Aptos" w:hAnsi="Aptos"/>
+          <w:b/>
+          <w:bCs/>
+          <w:sz w:val="28"/>
+          <w:szCs w:val="28"/>
+          <w:u w:val="single"/>
+        </w:rPr>
+        <w:t>entification</w:t>
+      </w:r>
+      <w:r>
+        <w:rPr>
+          <w:rFonts w:ascii="Aptos" w:hAnsi="Aptos"/>
+          <w:b/>
+          <w:bCs/>
+          <w:sz w:val="28"/>
+          <w:szCs w:val="28"/>
+          <w:u w:val="single"/>
+        </w:rPr>
+        <w:t> :</w:t>
+      </w:r>
+    </w:p>
+    <w:p>
+      <w:pPr>
+        <w:rPr>
+          <w:rFonts w:ascii="Aptos" w:hAnsi="Aptos"/>
+          <w:sz w:val="28"/>
+          <w:szCs w:val="28"/>
+        </w:rPr>
+      </w:pPr>
+      <w:r>
+        <w:rPr>
+          <w:rFonts w:ascii="Aptos" w:hAnsi="Aptos"/>
           <w:sz w:val="28"/>
           <w:szCs w:val="28"/>
         </w:rPr>
         <w:t xml:space="preserve">Connexion : </w:t>
       </w:r>
-      <w:hyperlink r:id="rId6" w:history="1">
+    </w:p>
+    <w:p>
+      <w:pPr>
+        <w:rPr>
+          <w:rFonts w:ascii="Aptos" w:hAnsi="Aptos"/>
+          <w:sz w:val="28"/>
+          <w:szCs w:val="28"/>
+        </w:rPr>
+      </w:pPr>
+      <w:hyperlink r:id="rId10" w:history="1">
         <w:r>
           <w:rPr>
             <w:rStyle w:val="Lienhypertexte"/>
+            <w:rFonts w:ascii="Aptos" w:hAnsi="Aptos"/>
             <w:sz w:val="28"/>
             <w:szCs w:val="28"/>
           </w:rPr>
-          <w:t>http://docketu.iutnc.univ-lorraine.fr:43220/api/connection</w:t>
+          <w:t>http://docketu.iutnc.univ-lorraine.fr:</w:t>
+        </w:r>
+        <w:r>
+          <w:rPr>
+            <w:rStyle w:val="Lienhypertexte"/>
+            <w:rFonts w:ascii="Aptos" w:hAnsi="Aptos"/>
+            <w:sz w:val="28"/>
+            <w:szCs w:val="28"/>
+          </w:rPr>
+          <w:t>41218</w:t>
+        </w:r>
+        <w:r>
+          <w:rPr>
+            <w:rStyle w:val="Lienhypertexte"/>
+            <w:rFonts w:ascii="Aptos" w:hAnsi="Aptos"/>
+            <w:sz w:val="28"/>
+            <w:szCs w:val="28"/>
+          </w:rPr>
+          <w:t>/api/connection</w:t>
         </w:r>
       </w:hyperlink>
     </w:p>
     <w:p>
       <w:pPr>
         <w:rPr>
-          <w:sz w:val="24"/>
-          <w:szCs w:val="24"/>
-        </w:rPr>
-      </w:pPr>
-      <w:r>
-        <w:rPr>
-          <w:sz w:val="24"/>
-          <w:szCs w:val="24"/>
-        </w:rPr>
-        <w:t xml:space="preserve">POST, </w:t>
-      </w:r>
-      <w:r>
-        <w:rPr>
-          <w:sz w:val="24"/>
-          <w:szCs w:val="24"/>
-        </w:rPr>
-        <w:t>Ajouter Basic Authenti</w:t>
-      </w:r>
-      <w:r>
-        <w:rPr>
-          <w:sz w:val="24"/>
-          <w:szCs w:val="24"/>
-        </w:rPr>
-        <w:t>fi</w:t>
-      </w:r>
-      <w:r>
-        <w:rPr>
-          <w:sz w:val="24"/>
-          <w:szCs w:val="24"/>
-        </w:rPr>
-        <w:t xml:space="preserve">cation : </w:t>
-      </w:r>
-    </w:p>
-    <w:p>
-      <w:pPr>
-        <w:pStyle w:val="Paragraphedeliste"/>
-        <w:numPr>
-          <w:ilvl w:val="0"/>
-          <w:numId w:val="1"/>
-        </w:numPr>
-        <w:rPr>
-          <w:sz w:val="24"/>
-          <w:szCs w:val="24"/>
-        </w:rPr>
-      </w:pPr>
-      <w:r>
-        <w:rPr>
-          <w:sz w:val="24"/>
-          <w:szCs w:val="24"/>
-        </w:rPr>
-        <w:t>FrançoiseFischer@sfr.fr</w:t>
-      </w:r>
-    </w:p>
-    <w:p>
-      <w:pPr>
-        <w:pStyle w:val="Paragraphedeliste"/>
-        <w:numPr>
-          <w:ilvl w:val="0"/>
-          <w:numId w:val="1"/>
-        </w:numPr>
-        <w:rPr>
-          <w:sz w:val="24"/>
-          <w:szCs w:val="24"/>
-        </w:rPr>
-      </w:pPr>
-      <w:r>
-        <w:rPr>
+          <w:rFonts w:ascii="Aptos" w:hAnsi="Aptos"/>
+          <w:sz w:val="24"/>
+          <w:szCs w:val="24"/>
+        </w:rPr>
+      </w:pPr>
+      <w:r>
+        <w:rPr>
+          <w:rFonts w:ascii="Aptos" w:hAnsi="Aptos"/>
+          <w:sz w:val="24"/>
+          <w:szCs w:val="24"/>
+        </w:rPr>
+        <w:t xml:space="preserve">Utilisation de la méthode http </w:t>
+      </w:r>
+      <w:r>
+        <w:rPr>
+          <w:rFonts w:ascii="Aptos" w:hAnsi="Aptos"/>
+          <w:sz w:val="24"/>
+          <w:szCs w:val="24"/>
+        </w:rPr>
+        <w:t>POST</w:t>
+      </w:r>
+      <w:r>
+        <w:rPr>
+          <w:rFonts w:ascii="Aptos" w:hAnsi="Aptos"/>
+          <w:sz w:val="24"/>
+          <w:szCs w:val="24"/>
+        </w:rPr>
+        <w:t xml:space="preserve"> </w:t>
+      </w:r>
+    </w:p>
+    <w:p>
+      <w:pPr>
+        <w:ind w:firstLine="360"/>
+        <w:rPr>
+          <w:rFonts w:ascii="Aptos" w:hAnsi="Aptos"/>
+          <w:sz w:val="24"/>
+          <w:szCs w:val="24"/>
+        </w:rPr>
+      </w:pPr>
+      <w:r>
+        <w:rPr>
+          <w:rFonts w:ascii="Aptos" w:hAnsi="Aptos"/>
+          <w:sz w:val="24"/>
+          <w:szCs w:val="24"/>
+        </w:rPr>
+        <w:t xml:space="preserve">E-mail : </w:t>
+      </w:r>
+      <w:hyperlink r:id="rId11" w:history="1">
+        <w:r>
+          <w:rPr>
+            <w:rStyle w:val="Lienhypertexte"/>
+            <w:rFonts w:ascii="Aptos" w:hAnsi="Aptos"/>
+            <w:sz w:val="24"/>
+            <w:szCs w:val="24"/>
+          </w:rPr>
+          <w:t>FrançoiseFischer@sfr.fr</w:t>
+        </w:r>
+      </w:hyperlink>
+    </w:p>
+    <w:p>
+      <w:pPr>
+        <w:ind w:firstLine="360"/>
+        <w:rPr>
+          <w:rFonts w:ascii="Aptos" w:hAnsi="Aptos"/>
+          <w:sz w:val="24"/>
+          <w:szCs w:val="24"/>
+        </w:rPr>
+      </w:pPr>
+      <w:r>
+        <w:rPr>
+          <w:rFonts w:ascii="Aptos" w:hAnsi="Aptos"/>
+          <w:sz w:val="24"/>
+          <w:szCs w:val="24"/>
+        </w:rPr>
+        <w:t xml:space="preserve">Mot de passe : </w:t>
+      </w:r>
+      <w:r>
+        <w:rPr>
+          <w:rFonts w:ascii="Aptos" w:hAnsi="Aptos"/>
           <w:sz w:val="24"/>
           <w:szCs w:val="24"/>
         </w:rPr>
@@ -257,12 +609,14 @@
     <w:p>
       <w:pPr>
         <w:rPr>
-          <w:sz w:val="24"/>
-          <w:szCs w:val="24"/>
-        </w:rPr>
-      </w:pPr>
-      <w:r>
-        <w:rPr>
+          <w:rFonts w:ascii="Aptos" w:hAnsi="Aptos"/>
+          <w:sz w:val="24"/>
+          <w:szCs w:val="24"/>
+        </w:rPr>
+      </w:pPr>
+      <w:r>
+        <w:rPr>
+          <w:rFonts w:ascii="Aptos" w:hAnsi="Aptos"/>
           <w:sz w:val="24"/>
           <w:szCs w:val="24"/>
         </w:rPr>
@@ -272,12 +626,14 @@
     <w:p>
       <w:pPr>
         <w:rPr>
-          <w:sz w:val="24"/>
-          <w:szCs w:val="24"/>
-        </w:rPr>
-      </w:pPr>
-      <w:r>
-        <w:rPr>
+          <w:rFonts w:ascii="Aptos" w:hAnsi="Aptos"/>
+          <w:sz w:val="24"/>
+          <w:szCs w:val="24"/>
+        </w:rPr>
+      </w:pPr>
+      <w:r>
+        <w:rPr>
+          <w:rFonts w:ascii="Aptos" w:hAnsi="Aptos"/>
           <w:noProof/>
           <w:sz w:val="24"/>
           <w:szCs w:val="24"/>
@@ -298,7 +654,7 @@
                     <pic:cNvPicPr/>
                   </pic:nvPicPr>
                   <pic:blipFill>
-                    <a:blip r:embed="rId7"/>
+                    <a:blip r:embed="rId12"/>
                     <a:stretch>
                       <a:fillRect/>
                     </a:stretch>
@@ -322,12 +678,31 @@
     <w:p>
       <w:pPr>
         <w:rPr>
-          <w:sz w:val="24"/>
-          <w:szCs w:val="24"/>
-        </w:rPr>
-      </w:pPr>
-      <w:r>
-        <w:rPr>
+          <w:rFonts w:ascii="Aptos" w:hAnsi="Aptos"/>
+          <w:sz w:val="24"/>
+          <w:szCs w:val="24"/>
+        </w:rPr>
+      </w:pPr>
+      <w:r>
+        <w:rPr>
+          <w:rFonts w:ascii="Aptos" w:hAnsi="Aptos"/>
+          <w:sz w:val="24"/>
+          <w:szCs w:val="24"/>
+        </w:rPr>
+        <w:t>Message d’erreur :</w:t>
+      </w:r>
+    </w:p>
+    <w:p>
+      <w:pPr>
+        <w:rPr>
+          <w:rFonts w:ascii="Aptos" w:hAnsi="Aptos"/>
+          <w:sz w:val="24"/>
+          <w:szCs w:val="24"/>
+        </w:rPr>
+      </w:pPr>
+      <w:r>
+        <w:rPr>
+          <w:rFonts w:ascii="Aptos" w:hAnsi="Aptos"/>
           <w:noProof/>
           <w:sz w:val="24"/>
           <w:szCs w:val="24"/>
@@ -356,7 +731,7 @@
                     <pic:cNvPicPr/>
                   </pic:nvPicPr>
                   <pic:blipFill>
-                    <a:blip r:embed="rId8">
+                    <a:blip r:embed="rId13">
                       <a:extLst>
                         <a:ext uri="{28A0092B-C50C-407E-A947-70E740481C1C}">
                           <a14:useLocalDpi xmlns:a14="http://schemas.microsoft.com/office/drawing/2010/main" val="0"/>
@@ -392,52 +767,58 @@
     <w:p>
       <w:pPr>
         <w:rPr>
-          <w:sz w:val="24"/>
-          <w:szCs w:val="24"/>
-        </w:rPr>
-      </w:pPr>
-    </w:p>
-    <w:p>
-      <w:pPr>
-        <w:rPr>
-          <w:sz w:val="24"/>
-          <w:szCs w:val="24"/>
-        </w:rPr>
-      </w:pPr>
-    </w:p>
-    <w:p>
-      <w:pPr>
-        <w:rPr>
-          <w:sz w:val="24"/>
-          <w:szCs w:val="24"/>
-        </w:rPr>
-      </w:pPr>
-    </w:p>
-    <w:p>
-      <w:pPr>
-        <w:rPr>
-          <w:sz w:val="24"/>
-          <w:szCs w:val="24"/>
-        </w:rPr>
-      </w:pPr>
-    </w:p>
-    <w:p>
-      <w:pPr>
-        <w:rPr>
-          <w:sz w:val="24"/>
-          <w:szCs w:val="24"/>
-        </w:rPr>
-      </w:pPr>
-    </w:p>
-    <w:p>
-      <w:pPr>
-        <w:rPr>
-          <w:sz w:val="28"/>
-          <w:szCs w:val="28"/>
-        </w:rPr>
-      </w:pPr>
-      <w:r>
-        <w:rPr>
+          <w:rFonts w:ascii="Aptos" w:hAnsi="Aptos"/>
+          <w:sz w:val="24"/>
+          <w:szCs w:val="24"/>
+        </w:rPr>
+      </w:pPr>
+    </w:p>
+    <w:p>
+      <w:pPr>
+        <w:rPr>
+          <w:rFonts w:ascii="Aptos" w:hAnsi="Aptos"/>
+          <w:sz w:val="24"/>
+          <w:szCs w:val="24"/>
+        </w:rPr>
+      </w:pPr>
+    </w:p>
+    <w:p>
+      <w:pPr>
+        <w:rPr>
+          <w:rFonts w:ascii="Aptos" w:hAnsi="Aptos"/>
+          <w:sz w:val="24"/>
+          <w:szCs w:val="24"/>
+        </w:rPr>
+      </w:pPr>
+    </w:p>
+    <w:p>
+      <w:pPr>
+        <w:rPr>
+          <w:rFonts w:ascii="Aptos" w:hAnsi="Aptos"/>
+          <w:sz w:val="28"/>
+          <w:szCs w:val="28"/>
+        </w:rPr>
+      </w:pPr>
+      <w:r>
+        <w:rPr>
+          <w:rFonts w:ascii="Aptos" w:hAnsi="Aptos"/>
+          <w:sz w:val="28"/>
+          <w:szCs w:val="28"/>
+        </w:rPr>
+        <w:br w:type="page"/>
+      </w:r>
+    </w:p>
+    <w:p>
+      <w:pPr>
+        <w:rPr>
+          <w:rFonts w:ascii="Aptos" w:hAnsi="Aptos"/>
+          <w:sz w:val="28"/>
+          <w:szCs w:val="28"/>
+        </w:rPr>
+      </w:pPr>
+      <w:r>
+        <w:rPr>
+          <w:rFonts w:ascii="Aptos" w:hAnsi="Aptos"/>
           <w:sz w:val="28"/>
           <w:szCs w:val="28"/>
         </w:rPr>
@@ -446,31 +827,96 @@
       </w:r>
       <w:r>
         <w:rPr>
-          <w:sz w:val="28"/>
-          <w:szCs w:val="28"/>
-        </w:rPr>
-        <w:t xml:space="preserve"> : </w:t>
-      </w:r>
-      <w:hyperlink r:id="rId9" w:history="1">
+          <w:rFonts w:ascii="Aptos" w:hAnsi="Aptos"/>
+          <w:sz w:val="28"/>
+          <w:szCs w:val="28"/>
+        </w:rPr>
+        <w:t> :</w:t>
+      </w:r>
+    </w:p>
+    <w:p>
+      <w:pPr>
+        <w:rPr>
+          <w:rFonts w:ascii="Aptos" w:hAnsi="Aptos"/>
+          <w:sz w:val="28"/>
+          <w:szCs w:val="28"/>
+        </w:rPr>
+      </w:pPr>
+      <w:r>
+        <w:rPr>
+          <w:rFonts w:ascii="Aptos" w:hAnsi="Aptos"/>
+          <w:sz w:val="28"/>
+          <w:szCs w:val="28"/>
+        </w:rPr>
+        <w:t xml:space="preserve"> </w:t>
+      </w:r>
+      <w:hyperlink r:id="rId14" w:history="1">
         <w:r>
           <w:rPr>
             <w:rStyle w:val="Lienhypertexte"/>
+            <w:rFonts w:ascii="Aptos" w:hAnsi="Aptos"/>
             <w:sz w:val="28"/>
             <w:szCs w:val="28"/>
           </w:rPr>
-          <w:t>http://docketu.iutnc.univ-lorraine.fr:43225/api/users/validate</w:t>
+          <w:t>http://docketu.iutnc.univ-lorraine.fr:</w:t>
+        </w:r>
+        <w:r>
+          <w:rPr>
+            <w:rStyle w:val="Lienhypertexte"/>
+            <w:rFonts w:ascii="Aptos" w:hAnsi="Aptos"/>
+            <w:sz w:val="28"/>
+            <w:szCs w:val="28"/>
+          </w:rPr>
+          <w:t>41218</w:t>
+        </w:r>
+        <w:r>
+          <w:rPr>
+            <w:rStyle w:val="Lienhypertexte"/>
+            <w:rFonts w:ascii="Aptos" w:hAnsi="Aptos"/>
+            <w:sz w:val="28"/>
+            <w:szCs w:val="28"/>
+          </w:rPr>
+          <w:t>/api/u</w:t>
+        </w:r>
+        <w:r>
+          <w:rPr>
+            <w:rStyle w:val="Lienhypertexte"/>
+            <w:rFonts w:ascii="Aptos" w:hAnsi="Aptos"/>
+            <w:sz w:val="28"/>
+            <w:szCs w:val="28"/>
+          </w:rPr>
+          <w:t>s</w:t>
+        </w:r>
+        <w:r>
+          <w:rPr>
+            <w:rStyle w:val="Lienhypertexte"/>
+            <w:rFonts w:ascii="Aptos" w:hAnsi="Aptos"/>
+            <w:sz w:val="28"/>
+            <w:szCs w:val="28"/>
+          </w:rPr>
+          <w:t>ers/validate</w:t>
         </w:r>
       </w:hyperlink>
     </w:p>
     <w:p>
       <w:pPr>
         <w:rPr>
-          <w:sz w:val="24"/>
-          <w:szCs w:val="24"/>
-        </w:rPr>
-      </w:pPr>
-      <w:r>
-        <w:rPr>
+          <w:rFonts w:ascii="Aptos" w:hAnsi="Aptos"/>
+          <w:sz w:val="24"/>
+          <w:szCs w:val="24"/>
+        </w:rPr>
+      </w:pPr>
+      <w:r>
+        <w:rPr>
+          <w:rFonts w:ascii="Aptos" w:hAnsi="Aptos"/>
+          <w:sz w:val="24"/>
+          <w:szCs w:val="24"/>
+        </w:rPr>
+        <w:t xml:space="preserve">Utilisation de la méthode http </w:t>
+      </w:r>
+      <w:r>
+        <w:rPr>
+          <w:rFonts w:ascii="Aptos" w:hAnsi="Aptos"/>
           <w:sz w:val="24"/>
           <w:szCs w:val="24"/>
         </w:rPr>
@@ -478,82 +924,24 @@
       </w:r>
       <w:r>
         <w:rPr>
-          <w:sz w:val="24"/>
-          <w:szCs w:val="24"/>
-        </w:rPr>
-        <w:t xml:space="preserve">, </w:t>
-      </w:r>
-      <w:r>
-        <w:rPr>
-          <w:sz w:val="24"/>
-          <w:szCs w:val="24"/>
-        </w:rPr>
-        <w:t>Ajouter</w:t>
-      </w:r>
-      <w:r>
-        <w:rPr>
-          <w:sz w:val="24"/>
-          <w:szCs w:val="24"/>
-        </w:rPr>
-        <w:t xml:space="preserve"> Bearer </w:t>
-      </w:r>
-      <w:r>
-        <w:rPr>
-          <w:sz w:val="24"/>
-          <w:szCs w:val="24"/>
-        </w:rPr>
-        <w:t xml:space="preserve">Access </w:t>
-      </w:r>
-      <w:r>
-        <w:rPr>
-          <w:sz w:val="24"/>
-          <w:szCs w:val="24"/>
-        </w:rPr>
-        <w:t>Token</w:t>
-      </w:r>
-      <w:r>
-        <w:rPr>
-          <w:sz w:val="24"/>
-          <w:szCs w:val="24"/>
-        </w:rPr>
-        <w:t xml:space="preserve"> Authenti</w:t>
-      </w:r>
-      <w:r>
-        <w:rPr>
-          <w:sz w:val="24"/>
-          <w:szCs w:val="24"/>
-        </w:rPr>
-        <w:t>fi</w:t>
-      </w:r>
-      <w:r>
-        <w:rPr>
-          <w:sz w:val="24"/>
-          <w:szCs w:val="24"/>
-        </w:rPr>
-        <w:t xml:space="preserve">cation : </w:t>
-      </w:r>
-      <w:r>
-        <w:rPr>
-          <w:sz w:val="24"/>
-          <w:szCs w:val="24"/>
-        </w:rPr>
-        <w:t>//obtenu ci-dessus</w:t>
-      </w:r>
-    </w:p>
-    <w:p>
-      <w:pPr>
-        <w:pStyle w:val="Paragraphedeliste"/>
-        <w:numPr>
-          <w:ilvl w:val="0"/>
-          <w:numId w:val="1"/>
-        </w:numPr>
-        <w:rPr>
-          <w:sz w:val="24"/>
-          <w:szCs w:val="24"/>
-        </w:rPr>
-      </w:pPr>
-      <w:r>
-        <w:rPr>
+          <w:rFonts w:ascii="Aptos" w:hAnsi="Aptos"/>
+          <w:sz w:val="24"/>
+          <w:szCs w:val="24"/>
+        </w:rPr>
+        <w:t xml:space="preserve"> </w:t>
+      </w:r>
+    </w:p>
+    <w:p>
+      <w:pPr>
+        <w:rPr>
+          <w:rFonts w:ascii="Aptos" w:hAnsi="Aptos"/>
+          <w:sz w:val="24"/>
+          <w:szCs w:val="24"/>
+        </w:rPr>
+      </w:pPr>
+      <w:r>
+        <w:rPr>
+          <w:rFonts w:ascii="Aptos" w:hAnsi="Aptos"/>
           <w:sz w:val="24"/>
           <w:szCs w:val="24"/>
         </w:rPr>
@@ -561,6 +949,7 @@
       </w:r>
       <w:r>
         <w:rPr>
+          <w:rFonts w:ascii="Aptos" w:hAnsi="Aptos"/>
           <w:sz w:val="24"/>
           <w:szCs w:val="24"/>
         </w:rPr>
@@ -570,12 +959,14 @@
     <w:p>
       <w:pPr>
         <w:rPr>
-          <w:sz w:val="24"/>
-          <w:szCs w:val="24"/>
-        </w:rPr>
-      </w:pPr>
-      <w:r>
-        <w:rPr>
+          <w:rFonts w:ascii="Aptos" w:hAnsi="Aptos"/>
+          <w:sz w:val="24"/>
+          <w:szCs w:val="24"/>
+        </w:rPr>
+      </w:pPr>
+      <w:r>
+        <w:rPr>
+          <w:rFonts w:ascii="Aptos" w:hAnsi="Aptos"/>
           <w:sz w:val="24"/>
           <w:szCs w:val="24"/>
         </w:rPr>
@@ -585,27 +976,14 @@
     <w:p>
       <w:pPr>
         <w:rPr>
-          <w:sz w:val="24"/>
-          <w:szCs w:val="24"/>
-        </w:rPr>
-      </w:pPr>
-      <w:r>
-        <w:rPr>
-          <w:sz w:val="24"/>
-          <w:szCs w:val="24"/>
-        </w:rPr>
-        <w:t>//j’arrive à avoir le différence entre les erreurs en faisant une requête sur la bonne api mais pas avec gateway</w:t>
-      </w:r>
-    </w:p>
-    <w:p>
-      <w:pPr>
-        <w:rPr>
-          <w:sz w:val="24"/>
-          <w:szCs w:val="24"/>
-        </w:rPr>
-      </w:pPr>
-      <w:r>
-        <w:rPr>
+          <w:rFonts w:ascii="Aptos" w:hAnsi="Aptos"/>
+          <w:sz w:val="24"/>
+          <w:szCs w:val="24"/>
+        </w:rPr>
+      </w:pPr>
+      <w:r>
+        <w:rPr>
+          <w:rFonts w:ascii="Aptos" w:hAnsi="Aptos"/>
           <w:noProof/>
           <w:sz w:val="24"/>
           <w:szCs w:val="24"/>
@@ -626,7 +1004,7 @@
                     <pic:cNvPicPr/>
                   </pic:nvPicPr>
                   <pic:blipFill>
-                    <a:blip r:embed="rId10"/>
+                    <a:blip r:embed="rId15"/>
                     <a:stretch>
                       <a:fillRect/>
                     </a:stretch>
@@ -650,12 +1028,31 @@
     <w:p>
       <w:pPr>
         <w:rPr>
-          <w:sz w:val="24"/>
-          <w:szCs w:val="24"/>
-        </w:rPr>
-      </w:pPr>
-      <w:r>
-        <w:rPr>
+          <w:rFonts w:ascii="Aptos" w:hAnsi="Aptos"/>
+          <w:sz w:val="24"/>
+          <w:szCs w:val="24"/>
+        </w:rPr>
+      </w:pPr>
+      <w:r>
+        <w:rPr>
+          <w:rFonts w:ascii="Aptos" w:hAnsi="Aptos"/>
+          <w:sz w:val="24"/>
+          <w:szCs w:val="24"/>
+        </w:rPr>
+        <w:t>Message d’erreur lorsque les tokens de vérification ne correspondent pas :</w:t>
+      </w:r>
+    </w:p>
+    <w:p>
+      <w:pPr>
+        <w:rPr>
+          <w:rFonts w:ascii="Aptos" w:hAnsi="Aptos"/>
+          <w:sz w:val="24"/>
+          <w:szCs w:val="24"/>
+        </w:rPr>
+      </w:pPr>
+      <w:r>
+        <w:rPr>
+          <w:rFonts w:ascii="Aptos" w:hAnsi="Aptos"/>
           <w:noProof/>
           <w:sz w:val="24"/>
           <w:szCs w:val="24"/>
@@ -676,7 +1073,7 @@
                     <pic:cNvPicPr/>
                   </pic:nvPicPr>
                   <pic:blipFill>
-                    <a:blip r:embed="rId11"/>
+                    <a:blip r:embed="rId16"/>
                     <a:stretch>
                       <a:fillRect/>
                     </a:stretch>
@@ -700,17 +1097,90 @@
     <w:p>
       <w:pPr>
         <w:rPr>
-          <w:sz w:val="24"/>
-          <w:szCs w:val="24"/>
-        </w:rPr>
-      </w:pPr>
-      <w:r>
-        <w:rPr>
+          <w:rFonts w:ascii="Aptos" w:hAnsi="Aptos"/>
+          <w:sz w:val="24"/>
+          <w:szCs w:val="24"/>
+        </w:rPr>
+      </w:pPr>
+    </w:p>
+    <w:p>
+      <w:pPr>
+        <w:rPr>
+          <w:rFonts w:ascii="Aptos" w:hAnsi="Aptos"/>
+          <w:sz w:val="24"/>
+          <w:szCs w:val="24"/>
+        </w:rPr>
+      </w:pPr>
+    </w:p>
+    <w:p>
+      <w:pPr>
+        <w:rPr>
+          <w:rFonts w:ascii="Aptos" w:hAnsi="Aptos"/>
+          <w:sz w:val="24"/>
+          <w:szCs w:val="24"/>
+        </w:rPr>
+      </w:pPr>
+    </w:p>
+    <w:p>
+      <w:pPr>
+        <w:rPr>
+          <w:rFonts w:ascii="Aptos" w:hAnsi="Aptos"/>
+          <w:sz w:val="24"/>
+          <w:szCs w:val="24"/>
+        </w:rPr>
+      </w:pPr>
+    </w:p>
+    <w:p>
+      <w:pPr>
+        <w:rPr>
+          <w:rFonts w:ascii="Aptos" w:hAnsi="Aptos"/>
+          <w:sz w:val="24"/>
+          <w:szCs w:val="24"/>
+        </w:rPr>
+      </w:pPr>
+    </w:p>
+    <w:p>
+      <w:pPr>
+        <w:rPr>
+          <w:rFonts w:ascii="Aptos" w:hAnsi="Aptos"/>
+          <w:sz w:val="24"/>
+          <w:szCs w:val="24"/>
+        </w:rPr>
+      </w:pPr>
+    </w:p>
+    <w:p>
+      <w:pPr>
+        <w:rPr>
+          <w:rFonts w:ascii="Aptos" w:hAnsi="Aptos"/>
+          <w:sz w:val="24"/>
+          <w:szCs w:val="24"/>
+        </w:rPr>
+      </w:pPr>
+      <w:r>
+        <w:rPr>
+          <w:rFonts w:ascii="Aptos" w:hAnsi="Aptos"/>
+          <w:sz w:val="24"/>
+          <w:szCs w:val="24"/>
+        </w:rPr>
+        <w:lastRenderedPageBreak/>
+        <w:t>Message d’erreur lorsque le token est arrivé à expiration :</w:t>
+      </w:r>
+    </w:p>
+    <w:p>
+      <w:pPr>
+        <w:rPr>
+          <w:rFonts w:ascii="Aptos" w:hAnsi="Aptos"/>
+          <w:sz w:val="28"/>
+          <w:szCs w:val="28"/>
+        </w:rPr>
+      </w:pPr>
+      <w:r>
+        <w:rPr>
+          <w:rFonts w:ascii="Aptos" w:hAnsi="Aptos"/>
           <w:noProof/>
           <w:sz w:val="24"/>
           <w:szCs w:val="24"/>
         </w:rPr>
-        <w:lastRenderedPageBreak/>
         <w:drawing>
           <wp:inline distT="0" distB="0" distL="0" distR="0" wp14:anchorId="20BFCD7F" wp14:editId="793B3CA0">
             <wp:extent cx="4922947" cy="2232853"/>
@@ -727,7 +1197,7 @@
                     <pic:cNvPicPr/>
                   </pic:nvPicPr>
                   <pic:blipFill>
-                    <a:blip r:embed="rId12"/>
+                    <a:blip r:embed="rId17"/>
                     <a:stretch>
                       <a:fillRect/>
                     </a:stretch>
@@ -751,101 +1221,128 @@
     <w:p>
       <w:pPr>
         <w:rPr>
-          <w:sz w:val="24"/>
-          <w:szCs w:val="24"/>
-        </w:rPr>
-      </w:pPr>
-    </w:p>
-    <w:p>
-      <w:pPr>
-        <w:rPr>
-          <w:sz w:val="28"/>
-          <w:szCs w:val="28"/>
-        </w:rPr>
-      </w:pPr>
-      <w:r>
-        <w:rPr>
-          <w:sz w:val="28"/>
-          <w:szCs w:val="28"/>
-        </w:rPr>
+          <w:rFonts w:ascii="Aptos" w:hAnsi="Aptos"/>
+          <w:sz w:val="28"/>
+          <w:szCs w:val="28"/>
+        </w:rPr>
+      </w:pPr>
+      <w:r>
+        <w:rPr>
+          <w:rFonts w:ascii="Aptos" w:hAnsi="Aptos"/>
+          <w:sz w:val="28"/>
+          <w:szCs w:val="28"/>
+        </w:rPr>
+        <w:br w:type="page"/>
+      </w:r>
+    </w:p>
+    <w:p>
+      <w:pPr>
+        <w:rPr>
+          <w:rFonts w:ascii="Aptos" w:hAnsi="Aptos"/>
+          <w:sz w:val="28"/>
+          <w:szCs w:val="28"/>
+        </w:rPr>
+      </w:pPr>
+      <w:r>
+        <w:rPr>
+          <w:rFonts w:ascii="Aptos" w:hAnsi="Aptos"/>
+          <w:sz w:val="28"/>
+          <w:szCs w:val="28"/>
+        </w:rPr>
+        <w:lastRenderedPageBreak/>
         <w:t>Refresh token :</w:t>
       </w:r>
       <w:r>
         <w:rPr>
+          <w:rFonts w:ascii="Aptos" w:hAnsi="Aptos"/>
           <w:sz w:val="28"/>
           <w:szCs w:val="28"/>
         </w:rPr>
         <w:t xml:space="preserve"> </w:t>
       </w:r>
-      <w:hyperlink r:id="rId13" w:history="1">
+    </w:p>
+    <w:p>
+      <w:pPr>
+        <w:rPr>
+          <w:rFonts w:ascii="Aptos" w:hAnsi="Aptos"/>
+          <w:sz w:val="28"/>
+          <w:szCs w:val="28"/>
+        </w:rPr>
+      </w:pPr>
+      <w:hyperlink r:id="rId18" w:history="1">
         <w:r>
           <w:rPr>
             <w:rStyle w:val="Lienhypertexte"/>
+            <w:rFonts w:ascii="Aptos" w:hAnsi="Aptos"/>
             <w:sz w:val="28"/>
             <w:szCs w:val="28"/>
           </w:rPr>
-          <w:t>http://docketu.iutnc.univ-lorraine.fr:43225/api/users/refresh</w:t>
+          <w:t>http://docketu.iutnc.univ-lorraine.fr:</w:t>
+        </w:r>
+        <w:r>
+          <w:rPr>
+            <w:rStyle w:val="Lienhypertexte"/>
+            <w:rFonts w:ascii="Aptos" w:hAnsi="Aptos"/>
+            <w:sz w:val="28"/>
+            <w:szCs w:val="28"/>
+          </w:rPr>
+          <w:t>41218</w:t>
+        </w:r>
+        <w:r>
+          <w:rPr>
+            <w:rStyle w:val="Lienhypertexte"/>
+            <w:rFonts w:ascii="Aptos" w:hAnsi="Aptos"/>
+            <w:sz w:val="28"/>
+            <w:szCs w:val="28"/>
+          </w:rPr>
+          <w:t>/api/users/refresh</w:t>
         </w:r>
       </w:hyperlink>
     </w:p>
     <w:p>
       <w:pPr>
         <w:rPr>
-          <w:sz w:val="24"/>
-          <w:szCs w:val="24"/>
-        </w:rPr>
-      </w:pPr>
-      <w:r>
-        <w:rPr>
+          <w:rFonts w:ascii="Aptos" w:hAnsi="Aptos"/>
+          <w:sz w:val="24"/>
+          <w:szCs w:val="24"/>
+        </w:rPr>
+      </w:pPr>
+      <w:r>
+        <w:rPr>
+          <w:rFonts w:ascii="Aptos" w:hAnsi="Aptos"/>
+          <w:sz w:val="24"/>
+          <w:szCs w:val="24"/>
+        </w:rPr>
+        <w:t xml:space="preserve">Utilisation de la méthode http </w:t>
+      </w:r>
+      <w:r>
+        <w:rPr>
+          <w:rFonts w:ascii="Aptos" w:hAnsi="Aptos"/>
           <w:sz w:val="24"/>
           <w:szCs w:val="24"/>
         </w:rPr>
         <w:t>POST</w:t>
       </w:r>
-      <w:r>
-        <w:rPr>
-          <w:sz w:val="24"/>
-          <w:szCs w:val="24"/>
-        </w:rPr>
-        <w:t xml:space="preserve">, </w:t>
-      </w:r>
-      <w:r>
-        <w:rPr>
-          <w:sz w:val="24"/>
-          <w:szCs w:val="24"/>
-        </w:rPr>
-        <w:t>Ajouter</w:t>
-      </w:r>
-      <w:r>
-        <w:rPr>
-          <w:sz w:val="24"/>
-          <w:szCs w:val="24"/>
-        </w:rPr>
-        <w:t xml:space="preserve"> Bearer </w:t>
-      </w:r>
-      <w:r>
-        <w:rPr>
-          <w:sz w:val="24"/>
-          <w:szCs w:val="24"/>
-        </w:rPr>
-        <w:t xml:space="preserve">Refresh </w:t>
-      </w:r>
-      <w:r>
-        <w:rPr>
-          <w:sz w:val="24"/>
-          <w:szCs w:val="24"/>
-        </w:rPr>
-        <w:t>Token</w:t>
-      </w:r>
-      <w:r>
-        <w:rPr>
-          <w:sz w:val="24"/>
-          <w:szCs w:val="24"/>
-        </w:rPr>
-        <w:t xml:space="preserve"> Authenti</w:t>
-      </w:r>
-      <w:r>
-        <w:rPr>
+    </w:p>
+    <w:p>
+      <w:pPr>
+        <w:rPr>
+          <w:rFonts w:ascii="Aptos" w:hAnsi="Aptos"/>
+          <w:sz w:val="24"/>
+          <w:szCs w:val="24"/>
+        </w:rPr>
+      </w:pPr>
+      <w:r>
+        <w:rPr>
+          <w:rFonts w:ascii="Aptos" w:hAnsi="Aptos"/>
+          <w:sz w:val="24"/>
+          <w:szCs w:val="24"/>
+        </w:rPr>
+        <w:t>Authenti</w:t>
+      </w:r>
+      <w:r>
+        <w:rPr>
+          <w:rFonts w:ascii="Aptos" w:hAnsi="Aptos"/>
           <w:sz w:val="24"/>
           <w:szCs w:val="24"/>
         </w:rPr>
@@ -853,6 +1350,7 @@
       </w:r>
       <w:r>
         <w:rPr>
+          <w:rFonts w:ascii="Aptos" w:hAnsi="Aptos"/>
           <w:sz w:val="24"/>
           <w:szCs w:val="24"/>
         </w:rPr>
@@ -867,12 +1365,14 @@
           <w:numId w:val="1"/>
         </w:numPr>
         <w:rPr>
-          <w:sz w:val="24"/>
-          <w:szCs w:val="24"/>
-        </w:rPr>
-      </w:pPr>
-      <w:r>
-        <w:rPr>
+          <w:rFonts w:ascii="Aptos" w:hAnsi="Aptos"/>
+          <w:sz w:val="24"/>
+          <w:szCs w:val="24"/>
+        </w:rPr>
+      </w:pPr>
+      <w:r>
+        <w:rPr>
+          <w:rFonts w:ascii="Aptos" w:hAnsi="Aptos"/>
           <w:sz w:val="24"/>
           <w:szCs w:val="24"/>
         </w:rPr>
@@ -882,12 +1382,14 @@
     <w:p>
       <w:pPr>
         <w:rPr>
-          <w:sz w:val="24"/>
-          <w:szCs w:val="24"/>
-        </w:rPr>
-      </w:pPr>
-      <w:r>
-        <w:rPr>
+          <w:rFonts w:ascii="Aptos" w:hAnsi="Aptos"/>
+          <w:sz w:val="24"/>
+          <w:szCs w:val="24"/>
+        </w:rPr>
+      </w:pPr>
+      <w:r>
+        <w:rPr>
+          <w:rFonts w:ascii="Aptos" w:hAnsi="Aptos"/>
           <w:sz w:val="24"/>
           <w:szCs w:val="24"/>
         </w:rPr>
@@ -897,12 +1399,14 @@
     <w:p>
       <w:pPr>
         <w:rPr>
-          <w:sz w:val="24"/>
-          <w:szCs w:val="24"/>
-        </w:rPr>
-      </w:pPr>
-      <w:r>
-        <w:rPr>
+          <w:rFonts w:ascii="Aptos" w:hAnsi="Aptos"/>
+          <w:sz w:val="24"/>
+          <w:szCs w:val="24"/>
+        </w:rPr>
+      </w:pPr>
+      <w:r>
+        <w:rPr>
+          <w:rFonts w:ascii="Aptos" w:hAnsi="Aptos"/>
           <w:noProof/>
           <w:sz w:val="24"/>
           <w:szCs w:val="24"/>
@@ -923,7 +1427,7 @@
                     <pic:cNvPicPr/>
                   </pic:nvPicPr>
                   <pic:blipFill>
-                    <a:blip r:embed="rId14"/>
+                    <a:blip r:embed="rId19"/>
                     <a:stretch>
                       <a:fillRect/>
                     </a:stretch>
@@ -947,12 +1451,14 @@
     <w:p>
       <w:pPr>
         <w:rPr>
-          <w:sz w:val="28"/>
-          <w:szCs w:val="28"/>
-        </w:rPr>
-      </w:pPr>
-      <w:r>
-        <w:rPr>
+          <w:rFonts w:ascii="Aptos" w:hAnsi="Aptos"/>
+          <w:sz w:val="28"/>
+          <w:szCs w:val="28"/>
+        </w:rPr>
+      </w:pPr>
+      <w:r>
+        <w:rPr>
+          <w:rFonts w:ascii="Aptos" w:hAnsi="Aptos"/>
           <w:noProof/>
           <w:sz w:val="28"/>
           <w:szCs w:val="28"/>
@@ -973,7 +1479,7 @@
                     <pic:cNvPicPr/>
                   </pic:nvPicPr>
                   <pic:blipFill>
-                    <a:blip r:embed="rId15"/>
+                    <a:blip r:embed="rId20"/>
                     <a:stretch>
                       <a:fillRect/>
                     </a:stretch>
@@ -997,78 +1503,79 @@
     <w:p>
       <w:pPr>
         <w:rPr>
-          <w:sz w:val="28"/>
-          <w:szCs w:val="28"/>
-        </w:rPr>
-      </w:pPr>
-    </w:p>
-    <w:p>
-      <w:pPr>
-        <w:rPr>
-          <w:sz w:val="28"/>
-          <w:szCs w:val="28"/>
-        </w:rPr>
-      </w:pPr>
-    </w:p>
-    <w:p>
-      <w:pPr>
-        <w:rPr>
-          <w:sz w:val="28"/>
-          <w:szCs w:val="28"/>
-        </w:rPr>
-      </w:pPr>
-    </w:p>
-    <w:p>
-      <w:pPr>
-        <w:rPr>
-          <w:sz w:val="28"/>
-          <w:szCs w:val="28"/>
-        </w:rPr>
-      </w:pPr>
-    </w:p>
-    <w:p>
-      <w:pPr>
-        <w:rPr>
-          <w:sz w:val="28"/>
-          <w:szCs w:val="28"/>
-        </w:rPr>
-      </w:pPr>
-    </w:p>
-    <w:p>
-      <w:pPr>
-        <w:rPr>
-          <w:sz w:val="28"/>
-          <w:szCs w:val="28"/>
-        </w:rPr>
-      </w:pPr>
-    </w:p>
-    <w:p>
-      <w:pPr>
-        <w:rPr>
-          <w:sz w:val="28"/>
-          <w:szCs w:val="28"/>
-        </w:rPr>
-      </w:pPr>
-    </w:p>
-    <w:p>
-      <w:pPr>
-        <w:rPr>
-          <w:sz w:val="28"/>
-          <w:szCs w:val="28"/>
-        </w:rPr>
-      </w:pPr>
-    </w:p>
-    <w:p>
-      <w:pPr>
-        <w:rPr>
-          <w:sz w:val="28"/>
-          <w:szCs w:val="28"/>
-        </w:rPr>
-      </w:pPr>
-    </w:p>
-    <w:p>
-      <w:pPr>
-        <w:rPr>
+          <w:rFonts w:ascii="Aptos" w:hAnsi="Aptos"/>
+          <w:sz w:val="28"/>
+          <w:szCs w:val="28"/>
+        </w:rPr>
+      </w:pPr>
+    </w:p>
+    <w:p>
+      <w:pPr>
+        <w:rPr>
+          <w:rFonts w:ascii="Aptos" w:hAnsi="Aptos"/>
+          <w:sz w:val="28"/>
+          <w:szCs w:val="28"/>
+        </w:rPr>
+      </w:pPr>
+    </w:p>
+    <w:p>
+      <w:pPr>
+        <w:rPr>
+          <w:rFonts w:ascii="Aptos" w:hAnsi="Aptos"/>
+          <w:sz w:val="28"/>
+          <w:szCs w:val="28"/>
+        </w:rPr>
+      </w:pPr>
+    </w:p>
+    <w:p>
+      <w:pPr>
+        <w:rPr>
+          <w:rFonts w:ascii="Aptos" w:hAnsi="Aptos"/>
+          <w:sz w:val="28"/>
+          <w:szCs w:val="28"/>
+        </w:rPr>
+      </w:pPr>
+    </w:p>
+    <w:p>
+      <w:pPr>
+        <w:rPr>
+          <w:rFonts w:ascii="Aptos" w:hAnsi="Aptos"/>
+          <w:sz w:val="28"/>
+          <w:szCs w:val="28"/>
+        </w:rPr>
+      </w:pPr>
+    </w:p>
+    <w:p>
+      <w:pPr>
+        <w:rPr>
+          <w:rFonts w:ascii="Aptos" w:hAnsi="Aptos"/>
+          <w:sz w:val="28"/>
+          <w:szCs w:val="28"/>
+        </w:rPr>
+      </w:pPr>
+    </w:p>
+    <w:p>
+      <w:pPr>
+        <w:rPr>
+          <w:rFonts w:ascii="Aptos" w:hAnsi="Aptos"/>
+          <w:sz w:val="28"/>
+          <w:szCs w:val="28"/>
+        </w:rPr>
+      </w:pPr>
+    </w:p>
+    <w:p>
+      <w:pPr>
+        <w:rPr>
+          <w:rFonts w:ascii="Aptos" w:hAnsi="Aptos"/>
+          <w:sz w:val="28"/>
+          <w:szCs w:val="28"/>
+        </w:rPr>
+      </w:pPr>
+    </w:p>
+    <w:p>
+      <w:pPr>
+        <w:rPr>
+          <w:rFonts w:ascii="Aptos" w:hAnsi="Aptos"/>
           <w:b/>
           <w:bCs/>
           <w:sz w:val="28"/>
@@ -1078,64 +1585,142 @@
       </w:pPr>
       <w:r>
         <w:rPr>
+          <w:rFonts w:ascii="Aptos" w:hAnsi="Aptos"/>
           <w:b/>
           <w:bCs/>
           <w:sz w:val="28"/>
           <w:szCs w:val="28"/>
           <w:u w:val="single"/>
         </w:rPr>
+        <w:t xml:space="preserve">Partie </w:t>
+      </w:r>
+      <w:r>
+        <w:rPr>
+          <w:rFonts w:ascii="Aptos" w:hAnsi="Aptos"/>
+          <w:b/>
+          <w:bCs/>
+          <w:sz w:val="28"/>
+          <w:szCs w:val="28"/>
+          <w:u w:val="single"/>
+        </w:rPr>
         <w:t>Commande :</w:t>
       </w:r>
     </w:p>
     <w:p>
       <w:pPr>
         <w:rPr>
-          <w:sz w:val="28"/>
-          <w:szCs w:val="28"/>
-        </w:rPr>
-      </w:pPr>
-      <w:r>
-        <w:rPr>
-          <w:sz w:val="28"/>
-          <w:szCs w:val="28"/>
-        </w:rPr>
-        <w:t xml:space="preserve">Accéder à une commande : </w:t>
-      </w:r>
-      <w:hyperlink r:id="rId16" w:history="1">
+          <w:rFonts w:ascii="Aptos" w:hAnsi="Aptos"/>
+          <w:sz w:val="28"/>
+          <w:szCs w:val="28"/>
+        </w:rPr>
+      </w:pPr>
+      <w:r>
+        <w:rPr>
+          <w:rFonts w:ascii="Aptos" w:hAnsi="Aptos"/>
+          <w:sz w:val="28"/>
+          <w:szCs w:val="28"/>
+        </w:rPr>
+        <w:t>Accéder à une commande :</w:t>
+      </w:r>
+    </w:p>
+    <w:p>
+      <w:pPr>
+        <w:rPr>
+          <w:rFonts w:ascii="Aptos" w:hAnsi="Aptos"/>
+          <w:sz w:val="28"/>
+          <w:szCs w:val="28"/>
+        </w:rPr>
+      </w:pPr>
+      <w:hyperlink r:id="rId21" w:history="1">
         <w:r>
           <w:rPr>
             <w:rStyle w:val="Lienhypertexte"/>
+            <w:rFonts w:ascii="Aptos" w:hAnsi="Aptos"/>
             <w:sz w:val="28"/>
             <w:szCs w:val="28"/>
           </w:rPr>
-          <w:t>http://docketu.iutnc.univ-lorraine.fr:43220/api/commandes/ce852d5f-4845-354e-8ef8-c86a1a0d8736</w:t>
+          <w:t>http://docketu.iutnc.univ-lorraine.fr:</w:t>
+        </w:r>
+        <w:r>
+          <w:rPr>
+            <w:rStyle w:val="Lienhypertexte"/>
+            <w:rFonts w:ascii="Aptos" w:hAnsi="Aptos"/>
+            <w:sz w:val="28"/>
+            <w:szCs w:val="28"/>
+          </w:rPr>
+          <w:t>41218</w:t>
+        </w:r>
+        <w:r>
+          <w:rPr>
+            <w:rStyle w:val="Lienhypertexte"/>
+            <w:rFonts w:ascii="Aptos" w:hAnsi="Aptos"/>
+            <w:sz w:val="28"/>
+            <w:szCs w:val="28"/>
+          </w:rPr>
+          <w:t>/api/commandes/ce852d5f-4845-354e-8ef8-c86a1a0d8736</w:t>
         </w:r>
       </w:hyperlink>
     </w:p>
     <w:p>
       <w:pPr>
         <w:rPr>
-          <w:sz w:val="24"/>
-          <w:szCs w:val="24"/>
-        </w:rPr>
-      </w:pPr>
-      <w:r>
-        <w:rPr>
-          <w:sz w:val="24"/>
-          <w:szCs w:val="24"/>
+          <w:rFonts w:ascii="Aptos" w:hAnsi="Aptos"/>
+          <w:sz w:val="28"/>
+          <w:szCs w:val="28"/>
+        </w:rPr>
+      </w:pPr>
+      <w:r>
+        <w:rPr>
+          <w:rFonts w:ascii="Aptos" w:hAnsi="Aptos"/>
+          <w:sz w:val="28"/>
+          <w:szCs w:val="28"/>
+        </w:rPr>
+        <w:t>Utilisation de la méthode</w:t>
+      </w:r>
+      <w:r>
+        <w:rPr>
+          <w:rFonts w:ascii="Aptos" w:hAnsi="Aptos"/>
+          <w:sz w:val="28"/>
+          <w:szCs w:val="28"/>
+        </w:rPr>
+        <w:t xml:space="preserve"> http</w:t>
+      </w:r>
+      <w:r>
+        <w:rPr>
+          <w:rFonts w:ascii="Aptos" w:hAnsi="Aptos"/>
+          <w:sz w:val="28"/>
+          <w:szCs w:val="28"/>
+        </w:rPr>
+        <w:t xml:space="preserve"> </w:t>
+      </w:r>
+      <w:r>
+        <w:rPr>
+          <w:rFonts w:ascii="Aptos" w:hAnsi="Aptos"/>
+          <w:sz w:val="28"/>
+          <w:szCs w:val="28"/>
         </w:rPr>
         <w:t>GET</w:t>
       </w:r>
-    </w:p>
-    <w:p>
-      <w:pPr>
-        <w:rPr>
-          <w:sz w:val="24"/>
-          <w:szCs w:val="24"/>
-        </w:rPr>
-      </w:pPr>
-      <w:r>
-        <w:rPr>
+      <w:r>
+        <w:rPr>
+          <w:rFonts w:ascii="Aptos" w:hAnsi="Aptos"/>
+          <w:sz w:val="28"/>
+          <w:szCs w:val="28"/>
+        </w:rPr>
+        <w:t xml:space="preserve"> </w:t>
+      </w:r>
+    </w:p>
+    <w:p>
+      <w:pPr>
+        <w:rPr>
+          <w:rFonts w:ascii="Aptos" w:hAnsi="Aptos"/>
+          <w:sz w:val="24"/>
+          <w:szCs w:val="24"/>
+        </w:rPr>
+      </w:pPr>
+      <w:r>
+        <w:rPr>
+          <w:rFonts w:ascii="Aptos" w:hAnsi="Aptos"/>
           <w:sz w:val="24"/>
           <w:szCs w:val="24"/>
         </w:rPr>
@@ -1146,15 +1731,14 @@
       <w:pPr>
         <w:ind w:left="708" w:hanging="708"/>
         <w:rPr>
-          <w:b/>
-          <w:bCs/>
-          <w:sz w:val="28"/>
-          <w:szCs w:val="28"/>
-          <w:u w:val="single"/>
-        </w:rPr>
-      </w:pPr>
-      <w:r>
-        <w:rPr>
+          <w:rFonts w:ascii="Aptos" w:hAnsi="Aptos"/>
+          <w:sz w:val="24"/>
+          <w:szCs w:val="24"/>
+        </w:rPr>
+      </w:pPr>
+      <w:r>
+        <w:rPr>
+          <w:rFonts w:ascii="Aptos" w:hAnsi="Aptos"/>
           <w:b/>
           <w:bCs/>
           <w:noProof/>
@@ -1178,7 +1762,7 @@
                     <pic:cNvPicPr/>
                   </pic:nvPicPr>
                   <pic:blipFill>
-                    <a:blip r:embed="rId17"/>
+                    <a:blip r:embed="rId22"/>
                     <a:stretch>
                       <a:fillRect/>
                     </a:stretch>
@@ -1201,17 +1785,52 @@
     </w:p>
     <w:p>
       <w:pPr>
+        <w:rPr>
+          <w:rFonts w:ascii="Aptos" w:hAnsi="Aptos"/>
+          <w:sz w:val="24"/>
+          <w:szCs w:val="24"/>
+        </w:rPr>
+      </w:pPr>
+      <w:r>
+        <w:rPr>
+          <w:rFonts w:ascii="Aptos" w:hAnsi="Aptos"/>
+          <w:sz w:val="24"/>
+          <w:szCs w:val="24"/>
+        </w:rPr>
+        <w:br w:type="page"/>
+      </w:r>
+    </w:p>
+    <w:p>
+      <w:pPr>
         <w:ind w:left="708" w:hanging="708"/>
         <w:rPr>
-          <w:b/>
-          <w:bCs/>
-          <w:sz w:val="28"/>
-          <w:szCs w:val="28"/>
-          <w:u w:val="single"/>
-        </w:rPr>
-      </w:pPr>
-      <w:r>
-        <w:rPr>
+          <w:rFonts w:ascii="Aptos" w:hAnsi="Aptos"/>
+          <w:sz w:val="24"/>
+          <w:szCs w:val="24"/>
+        </w:rPr>
+      </w:pPr>
+      <w:r>
+        <w:rPr>
+          <w:rFonts w:ascii="Aptos" w:hAnsi="Aptos"/>
+          <w:sz w:val="24"/>
+          <w:szCs w:val="24"/>
+        </w:rPr>
+        <w:lastRenderedPageBreak/>
+        <w:t>Message d’erreur lorsque l’identifiant de commande est introuvable :</w:t>
+      </w:r>
+    </w:p>
+    <w:p>
+      <w:pPr>
+        <w:ind w:left="708" w:hanging="708"/>
+        <w:rPr>
+          <w:rFonts w:ascii="Aptos" w:hAnsi="Aptos"/>
+          <w:sz w:val="28"/>
+          <w:szCs w:val="28"/>
+        </w:rPr>
+      </w:pPr>
+      <w:r>
+        <w:rPr>
+          <w:rFonts w:ascii="Aptos" w:hAnsi="Aptos"/>
           <w:b/>
           <w:bCs/>
           <w:noProof/>
@@ -1219,7 +1838,6 @@
           <w:szCs w:val="28"/>
           <w:u w:val="single"/>
         </w:rPr>
-        <w:lastRenderedPageBreak/>
         <w:drawing>
           <wp:inline distT="0" distB="0" distL="0" distR="0" wp14:anchorId="2C126B64" wp14:editId="59AEB158">
             <wp:extent cx="5578323" cy="2415749"/>
@@ -1236,7 +1854,7 @@
                     <pic:cNvPicPr/>
                   </pic:nvPicPr>
                   <pic:blipFill>
-                    <a:blip r:embed="rId18"/>
+                    <a:blip r:embed="rId23"/>
                     <a:stretch>
                       <a:fillRect/>
                     </a:stretch>
@@ -1260,44 +1878,87 @@
     <w:p>
       <w:pPr>
         <w:rPr>
-          <w:sz w:val="28"/>
-          <w:szCs w:val="28"/>
-        </w:rPr>
-      </w:pPr>
-      <w:r>
-        <w:rPr>
-          <w:sz w:val="28"/>
-          <w:szCs w:val="28"/>
-        </w:rPr>
+          <w:rFonts w:ascii="Aptos" w:hAnsi="Aptos"/>
+          <w:sz w:val="28"/>
+          <w:szCs w:val="28"/>
+        </w:rPr>
+      </w:pPr>
+      <w:r>
+        <w:rPr>
+          <w:rFonts w:ascii="Aptos" w:hAnsi="Aptos"/>
+          <w:sz w:val="28"/>
+          <w:szCs w:val="28"/>
+        </w:rPr>
+        <w:br w:type="page"/>
+      </w:r>
+    </w:p>
+    <w:p>
+      <w:pPr>
+        <w:ind w:left="708" w:hanging="708"/>
+        <w:rPr>
+          <w:rFonts w:ascii="Aptos" w:hAnsi="Aptos"/>
+          <w:sz w:val="28"/>
+          <w:szCs w:val="28"/>
+        </w:rPr>
+      </w:pPr>
+      <w:r>
+        <w:rPr>
+          <w:rFonts w:ascii="Aptos" w:hAnsi="Aptos"/>
+          <w:sz w:val="28"/>
+          <w:szCs w:val="28"/>
+        </w:rPr>
+        <w:lastRenderedPageBreak/>
         <w:t>Valider</w:t>
       </w:r>
       <w:r>
         <w:rPr>
+          <w:rFonts w:ascii="Aptos" w:hAnsi="Aptos"/>
           <w:sz w:val="28"/>
           <w:szCs w:val="28"/>
         </w:rPr>
         <w:t xml:space="preserve"> une commande : </w:t>
       </w:r>
-      <w:hyperlink r:id="rId19" w:history="1">
+    </w:p>
+    <w:p>
+      <w:pPr>
+        <w:ind w:left="708" w:hanging="708"/>
+        <w:rPr>
+          <w:rFonts w:ascii="Aptos" w:hAnsi="Aptos"/>
+          <w:sz w:val="28"/>
+          <w:szCs w:val="28"/>
+        </w:rPr>
+      </w:pPr>
+      <w:hyperlink r:id="rId24" w:history="1">
         <w:r>
           <w:rPr>
             <w:rStyle w:val="Lienhypertexte"/>
+            <w:rFonts w:ascii="Aptos" w:hAnsi="Aptos"/>
             <w:sz w:val="28"/>
             <w:szCs w:val="28"/>
           </w:rPr>
-          <w:t>http://docketu.iutnc.univ-lorraine.fr:43220/api/commandes/eedeea63-4032-3b84-af42-3c257d5c3c33</w:t>
+          <w:t>http://docketu.iutnc.univ-lorraine.fr:41218/api/commandes/eedeea63-4032-3b84-af42-3c257d5c3c33</w:t>
         </w:r>
       </w:hyperlink>
     </w:p>
     <w:p>
       <w:pPr>
         <w:rPr>
-          <w:sz w:val="24"/>
-          <w:szCs w:val="24"/>
-        </w:rPr>
-      </w:pPr>
-      <w:r>
-        <w:rPr>
+          <w:rFonts w:ascii="Aptos" w:hAnsi="Aptos"/>
+          <w:sz w:val="24"/>
+          <w:szCs w:val="24"/>
+        </w:rPr>
+      </w:pPr>
+      <w:r>
+        <w:rPr>
+          <w:rFonts w:ascii="Aptos" w:hAnsi="Aptos"/>
+          <w:sz w:val="24"/>
+          <w:szCs w:val="24"/>
+        </w:rPr>
+        <w:t xml:space="preserve">Utilisation de la méthode http </w:t>
+      </w:r>
+      <w:r>
+        <w:rPr>
+          <w:rFonts w:ascii="Aptos" w:hAnsi="Aptos"/>
           <w:sz w:val="24"/>
           <w:szCs w:val="24"/>
         </w:rPr>
@@ -1307,12 +1968,14 @@
     <w:p>
       <w:pPr>
         <w:rPr>
-          <w:sz w:val="24"/>
-          <w:szCs w:val="24"/>
-        </w:rPr>
-      </w:pPr>
-      <w:r>
-        <w:rPr>
+          <w:rFonts w:ascii="Aptos" w:hAnsi="Aptos"/>
+          <w:sz w:val="24"/>
+          <w:szCs w:val="24"/>
+        </w:rPr>
+      </w:pPr>
+      <w:r>
+        <w:rPr>
+          <w:rFonts w:ascii="Aptos" w:hAnsi="Aptos"/>
           <w:sz w:val="24"/>
           <w:szCs w:val="24"/>
         </w:rPr>
@@ -1322,12 +1985,14 @@
     <w:p>
       <w:pPr>
         <w:rPr>
-          <w:sz w:val="24"/>
-          <w:szCs w:val="24"/>
-        </w:rPr>
-      </w:pPr>
-      <w:r>
-        <w:rPr>
+          <w:rFonts w:ascii="Aptos" w:hAnsi="Aptos"/>
+          <w:sz w:val="24"/>
+          <w:szCs w:val="24"/>
+        </w:rPr>
+      </w:pPr>
+      <w:r>
+        <w:rPr>
+          <w:rFonts w:ascii="Aptos" w:hAnsi="Aptos"/>
           <w:noProof/>
           <w:sz w:val="24"/>
           <w:szCs w:val="24"/>
@@ -1348,7 +2013,7 @@
                     <pic:cNvPicPr/>
                   </pic:nvPicPr>
                   <pic:blipFill>
-                    <a:blip r:embed="rId20"/>
+                    <a:blip r:embed="rId25"/>
                     <a:stretch>
                       <a:fillRect/>
                     </a:stretch>
@@ -1372,6 +2037,24 @@
     <w:p>
       <w:pPr>
         <w:rPr>
+          <w:rFonts w:ascii="Aptos" w:hAnsi="Aptos"/>
+          <w:sz w:val="24"/>
+          <w:szCs w:val="24"/>
+        </w:rPr>
+      </w:pPr>
+      <w:r>
+        <w:rPr>
+          <w:rFonts w:ascii="Aptos" w:hAnsi="Aptos"/>
+          <w:sz w:val="24"/>
+          <w:szCs w:val="24"/>
+        </w:rPr>
+        <w:t>Message d’erreur lorsque la commande en question a déjà été validée :</w:t>
+      </w:r>
+    </w:p>
+    <w:p>
+      <w:pPr>
+        <w:rPr>
+          <w:rFonts w:ascii="Aptos" w:hAnsi="Aptos"/>
           <w:b/>
           <w:bCs/>
           <w:sz w:val="28"/>
@@ -1381,6 +2064,7 @@
       </w:pPr>
       <w:r>
         <w:rPr>
+          <w:rFonts w:ascii="Aptos" w:hAnsi="Aptos"/>
           <w:b/>
           <w:bCs/>
           <w:noProof/>
@@ -1388,7 +2072,6 @@
           <w:szCs w:val="28"/>
           <w:u w:val="single"/>
         </w:rPr>
-        <w:lastRenderedPageBreak/>
         <w:drawing>
           <wp:inline distT="0" distB="0" distL="0" distR="0" wp14:anchorId="2FD91861" wp14:editId="36891C5A">
             <wp:extent cx="5601185" cy="2408129"/>
@@ -1405,7 +2088,7 @@
                     <pic:cNvPicPr/>
                   </pic:nvPicPr>
                   <pic:blipFill>
-                    <a:blip r:embed="rId21"/>
+                    <a:blip r:embed="rId26"/>
                     <a:stretch>
                       <a:fillRect/>
                     </a:stretch>
@@ -1428,50 +2111,87 @@
     </w:p>
     <w:p>
       <w:pPr>
-        <w:ind w:left="708" w:hanging="708"/>
-        <w:rPr>
-          <w:b/>
-          <w:bCs/>
-          <w:sz w:val="28"/>
-          <w:szCs w:val="28"/>
-          <w:u w:val="single"/>
-        </w:rPr>
-      </w:pPr>
-    </w:p>
-    <w:p>
-      <w:pPr>
-        <w:rPr>
-          <w:sz w:val="28"/>
-          <w:szCs w:val="28"/>
-        </w:rPr>
-      </w:pPr>
-      <w:r>
-        <w:rPr>
-          <w:sz w:val="28"/>
-          <w:szCs w:val="28"/>
-        </w:rPr>
-        <w:t xml:space="preserve">Connexion de l’API commande à l’API user : </w:t>
-      </w:r>
-      <w:hyperlink r:id="rId22" w:history="1">
+        <w:rPr>
+          <w:rFonts w:ascii="Aptos" w:hAnsi="Aptos"/>
+          <w:sz w:val="28"/>
+          <w:szCs w:val="28"/>
+        </w:rPr>
+      </w:pPr>
+      <w:r>
+        <w:rPr>
+          <w:rFonts w:ascii="Aptos" w:hAnsi="Aptos"/>
+          <w:sz w:val="28"/>
+          <w:szCs w:val="28"/>
+        </w:rPr>
+        <w:lastRenderedPageBreak/>
+        <w:t>Connexion de l’API commande à l’API user :</w:t>
+      </w:r>
+    </w:p>
+    <w:p>
+      <w:pPr>
+        <w:rPr>
+          <w:rFonts w:ascii="Aptos" w:hAnsi="Aptos"/>
+          <w:sz w:val="28"/>
+          <w:szCs w:val="28"/>
+        </w:rPr>
+      </w:pPr>
+      <w:r>
+        <w:rPr>
+          <w:rFonts w:ascii="Aptos" w:hAnsi="Aptos"/>
+          <w:sz w:val="28"/>
+          <w:szCs w:val="28"/>
+        </w:rPr>
+        <w:t xml:space="preserve"> </w:t>
+      </w:r>
+      <w:hyperlink r:id="rId27" w:history="1">
         <w:r>
           <w:rPr>
             <w:rStyle w:val="Lienhypertexte"/>
+            <w:rFonts w:ascii="Aptos" w:hAnsi="Aptos"/>
             <w:sz w:val="28"/>
             <w:szCs w:val="28"/>
           </w:rPr>
-          <w:t>http://docketu.iutnc.univ-lorraine.fr:43220/api/connection</w:t>
+          <w:t>http://docketu.iutnc.univ-lorraine.fr:</w:t>
+        </w:r>
+        <w:r>
+          <w:rPr>
+            <w:rStyle w:val="Lienhypertexte"/>
+            <w:rFonts w:ascii="Aptos" w:hAnsi="Aptos"/>
+            <w:sz w:val="28"/>
+            <w:szCs w:val="28"/>
+          </w:rPr>
+          <w:t>41218</w:t>
+        </w:r>
+        <w:r>
+          <w:rPr>
+            <w:rStyle w:val="Lienhypertexte"/>
+            <w:rFonts w:ascii="Aptos" w:hAnsi="Aptos"/>
+            <w:sz w:val="28"/>
+            <w:szCs w:val="28"/>
+          </w:rPr>
+          <w:t>/api/connection</w:t>
         </w:r>
       </w:hyperlink>
     </w:p>
     <w:p>
       <w:pPr>
         <w:rPr>
-          <w:sz w:val="24"/>
-          <w:szCs w:val="24"/>
-        </w:rPr>
-      </w:pPr>
-      <w:r>
-        <w:rPr>
+          <w:rFonts w:ascii="Aptos" w:hAnsi="Aptos"/>
+          <w:sz w:val="24"/>
+          <w:szCs w:val="24"/>
+        </w:rPr>
+      </w:pPr>
+      <w:r>
+        <w:rPr>
+          <w:rFonts w:ascii="Aptos" w:hAnsi="Aptos"/>
+          <w:sz w:val="24"/>
+          <w:szCs w:val="24"/>
+        </w:rPr>
+        <w:t xml:space="preserve">Utilisation de la méthode http </w:t>
+      </w:r>
+      <w:r>
+        <w:rPr>
+          <w:rFonts w:ascii="Aptos" w:hAnsi="Aptos"/>
           <w:sz w:val="24"/>
           <w:szCs w:val="24"/>
         </w:rPr>
@@ -1481,12 +2201,14 @@
     <w:p>
       <w:pPr>
         <w:rPr>
-          <w:sz w:val="24"/>
-          <w:szCs w:val="24"/>
-        </w:rPr>
-      </w:pPr>
-      <w:r>
-        <w:rPr>
+          <w:rFonts w:ascii="Aptos" w:hAnsi="Aptos"/>
+          <w:sz w:val="24"/>
+          <w:szCs w:val="24"/>
+        </w:rPr>
+      </w:pPr>
+      <w:r>
+        <w:rPr>
+          <w:rFonts w:ascii="Aptos" w:hAnsi="Aptos"/>
           <w:sz w:val="24"/>
           <w:szCs w:val="24"/>
         </w:rPr>
@@ -1497,6 +2219,7 @@
       <w:pPr>
         <w:ind w:left="708" w:hanging="708"/>
         <w:rPr>
+          <w:rFonts w:ascii="Aptos" w:hAnsi="Aptos"/>
           <w:b/>
           <w:bCs/>
           <w:sz w:val="28"/>
@@ -1506,6 +2229,7 @@
       </w:pPr>
       <w:r>
         <w:rPr>
+          <w:rFonts w:ascii="Aptos" w:hAnsi="Aptos"/>
           <w:b/>
           <w:bCs/>
           <w:noProof/>
@@ -1529,7 +2253,7 @@
                     <pic:cNvPicPr/>
                   </pic:nvPicPr>
                   <pic:blipFill>
-                    <a:blip r:embed="rId23"/>
+                    <a:blip r:embed="rId28"/>
                     <a:stretch>
                       <a:fillRect/>
                     </a:stretch>
@@ -1552,74 +2276,138 @@
     </w:p>
     <w:p>
       <w:pPr>
-        <w:ind w:left="708" w:hanging="708"/>
-        <w:rPr>
-          <w:sz w:val="28"/>
-          <w:szCs w:val="28"/>
-        </w:rPr>
-      </w:pPr>
-    </w:p>
-    <w:p>
-      <w:pPr>
-        <w:rPr>
-          <w:sz w:val="28"/>
-          <w:szCs w:val="28"/>
-        </w:rPr>
-      </w:pPr>
-      <w:r>
-        <w:rPr>
-          <w:sz w:val="28"/>
-          <w:szCs w:val="28"/>
-        </w:rPr>
-        <w:t xml:space="preserve">Créer un commande : </w:t>
-      </w:r>
-      <w:hyperlink r:id="rId24" w:history="1">
+        <w:rPr>
+          <w:rFonts w:ascii="Aptos" w:hAnsi="Aptos"/>
+          <w:sz w:val="28"/>
+          <w:szCs w:val="28"/>
+        </w:rPr>
+      </w:pPr>
+      <w:r>
+        <w:rPr>
+          <w:rFonts w:ascii="Aptos" w:hAnsi="Aptos"/>
+          <w:sz w:val="28"/>
+          <w:szCs w:val="28"/>
+        </w:rPr>
+        <w:br w:type="page"/>
+      </w:r>
+    </w:p>
+    <w:p>
+      <w:pPr>
+        <w:rPr>
+          <w:rFonts w:ascii="Aptos" w:hAnsi="Aptos"/>
+          <w:sz w:val="28"/>
+          <w:szCs w:val="28"/>
+        </w:rPr>
+      </w:pPr>
+      <w:r>
+        <w:rPr>
+          <w:rFonts w:ascii="Aptos" w:hAnsi="Aptos"/>
+          <w:sz w:val="28"/>
+          <w:szCs w:val="28"/>
+        </w:rPr>
+        <w:lastRenderedPageBreak/>
+        <w:t>Créer un commande :</w:t>
+      </w:r>
+    </w:p>
+    <w:p>
+      <w:pPr>
+        <w:rPr>
+          <w:rFonts w:ascii="Aptos" w:hAnsi="Aptos"/>
+          <w:sz w:val="28"/>
+          <w:szCs w:val="28"/>
+        </w:rPr>
+      </w:pPr>
+      <w:r>
+        <w:rPr>
+          <w:rFonts w:ascii="Aptos" w:hAnsi="Aptos"/>
+          <w:sz w:val="28"/>
+          <w:szCs w:val="28"/>
+        </w:rPr>
+        <w:t xml:space="preserve"> </w:t>
+      </w:r>
+      <w:hyperlink r:id="rId29" w:history="1">
         <w:r>
           <w:rPr>
             <w:rStyle w:val="Lienhypertexte"/>
+            <w:rFonts w:ascii="Aptos" w:hAnsi="Aptos"/>
             <w:sz w:val="28"/>
             <w:szCs w:val="28"/>
           </w:rPr>
-          <w:t>http://docketu.iutnc.univ-lorraine.fr:43220/api/connection</w:t>
+          <w:t>http://docketu.iutnc.univ-lorraine.fr:</w:t>
+        </w:r>
+        <w:r>
+          <w:rPr>
+            <w:rStyle w:val="Lienhypertexte"/>
+            <w:rFonts w:ascii="Aptos" w:hAnsi="Aptos"/>
+            <w:sz w:val="28"/>
+            <w:szCs w:val="28"/>
+          </w:rPr>
+          <w:t>41218</w:t>
+        </w:r>
+        <w:r>
+          <w:rPr>
+            <w:rStyle w:val="Lienhypertexte"/>
+            <w:rFonts w:ascii="Aptos" w:hAnsi="Aptos"/>
+            <w:sz w:val="28"/>
+            <w:szCs w:val="28"/>
+          </w:rPr>
+          <w:t>/api/connection</w:t>
         </w:r>
       </w:hyperlink>
     </w:p>
     <w:p>
       <w:pPr>
         <w:rPr>
-          <w:sz w:val="24"/>
-          <w:szCs w:val="24"/>
-        </w:rPr>
-      </w:pPr>
-      <w:r>
-        <w:rPr>
+          <w:rFonts w:ascii="Aptos" w:hAnsi="Aptos"/>
+          <w:sz w:val="24"/>
+          <w:szCs w:val="24"/>
+        </w:rPr>
+      </w:pPr>
+      <w:r>
+        <w:rPr>
+          <w:rFonts w:ascii="Aptos" w:hAnsi="Aptos"/>
+          <w:sz w:val="24"/>
+          <w:szCs w:val="24"/>
+        </w:rPr>
+        <w:t xml:space="preserve">Utilisation de la méthode http </w:t>
+      </w:r>
+      <w:r>
+        <w:rPr>
+          <w:rFonts w:ascii="Aptos" w:hAnsi="Aptos"/>
           <w:sz w:val="24"/>
           <w:szCs w:val="24"/>
         </w:rPr>
         <w:t>POST</w:t>
       </w:r>
-      <w:r>
-        <w:rPr>
-          <w:sz w:val="24"/>
-          <w:szCs w:val="24"/>
-        </w:rPr>
-        <w:t xml:space="preserve">, Ajouter Bearer Access Token : </w:t>
-      </w:r>
-    </w:p>
-    <w:p>
-      <w:pPr>
-        <w:pStyle w:val="Paragraphedeliste"/>
-        <w:numPr>
-          <w:ilvl w:val="0"/>
-          <w:numId w:val="1"/>
-        </w:numPr>
-        <w:rPr>
-          <w:sz w:val="24"/>
-          <w:szCs w:val="24"/>
-        </w:rPr>
-      </w:pPr>
-      <w:r>
-        <w:rPr>
+    </w:p>
+    <w:p>
+      <w:pPr>
+        <w:rPr>
+          <w:rFonts w:ascii="Aptos" w:hAnsi="Aptos"/>
+          <w:sz w:val="24"/>
+          <w:szCs w:val="24"/>
+        </w:rPr>
+      </w:pPr>
+      <w:r>
+        <w:rPr>
+          <w:rFonts w:ascii="Aptos" w:hAnsi="Aptos"/>
+          <w:sz w:val="24"/>
+          <w:szCs w:val="24"/>
+        </w:rPr>
+        <w:t>Token de vérification :</w:t>
+      </w:r>
+    </w:p>
+    <w:p>
+      <w:pPr>
+        <w:rPr>
+          <w:rFonts w:ascii="Aptos" w:hAnsi="Aptos"/>
+          <w:sz w:val="24"/>
+          <w:szCs w:val="24"/>
+        </w:rPr>
+      </w:pPr>
+      <w:r>
+        <w:rPr>
+          <w:rFonts w:ascii="Aptos" w:hAnsi="Aptos"/>
           <w:sz w:val="24"/>
           <w:szCs w:val="24"/>
         </w:rPr>
@@ -1629,29 +2417,48 @@
     <w:p>
       <w:pPr>
         <w:rPr>
-          <w:sz w:val="24"/>
-          <w:szCs w:val="24"/>
-        </w:rPr>
-      </w:pPr>
-      <w:r>
-        <w:rPr>
-          <w:sz w:val="24"/>
-          <w:szCs w:val="24"/>
-        </w:rPr>
-        <w:lastRenderedPageBreak/>
-        <w:t>Ajouter Body :</w:t>
+          <w:rFonts w:ascii="Aptos" w:hAnsi="Aptos"/>
+          <w:sz w:val="24"/>
+          <w:szCs w:val="24"/>
+        </w:rPr>
+      </w:pPr>
+      <w:r>
+        <w:rPr>
+          <w:rFonts w:ascii="Aptos" w:hAnsi="Aptos"/>
+          <w:sz w:val="24"/>
+          <w:szCs w:val="24"/>
+        </w:rPr>
+        <w:t>Body </w:t>
+      </w:r>
+      <w:r>
+        <w:rPr>
+          <w:rFonts w:ascii="Aptos" w:hAnsi="Aptos"/>
+          <w:sz w:val="24"/>
+          <w:szCs w:val="24"/>
+        </w:rPr>
+        <w:t>de la commande à ajouter</w:t>
+      </w:r>
+      <w:r>
+        <w:rPr>
+          <w:rFonts w:ascii="Aptos" w:hAnsi="Aptos"/>
+          <w:sz w:val="24"/>
+          <w:szCs w:val="24"/>
+        </w:rPr>
+        <w:t>:</w:t>
       </w:r>
     </w:p>
     <w:p>
       <w:pPr>
         <w:ind w:left="360"/>
         <w:rPr>
+          <w:rFonts w:ascii="Aptos" w:hAnsi="Aptos"/>
           <w:sz w:val="20"/>
           <w:szCs w:val="20"/>
         </w:rPr>
       </w:pPr>
       <w:r>
         <w:rPr>
+          <w:rFonts w:ascii="Aptos" w:hAnsi="Aptos"/>
           <w:sz w:val="20"/>
           <w:szCs w:val="20"/>
         </w:rPr>
@@ -1662,155 +2469,271 @@
       <w:pPr>
         <w:ind w:left="360"/>
         <w:rPr>
+          <w:rFonts w:ascii="Aptos" w:hAnsi="Aptos"/>
           <w:sz w:val="20"/>
           <w:szCs w:val="20"/>
         </w:rPr>
       </w:pPr>
       <w:r>
         <w:rPr>
+          <w:rFonts w:ascii="Aptos" w:hAnsi="Aptos"/>
           <w:sz w:val="20"/>
           <w:szCs w:val="20"/>
         </w:rPr>
-        <w:t xml:space="preserve">  "type_livraison": 2,</w:t>
-      </w:r>
-    </w:p>
-    <w:p>
-      <w:pPr>
-        <w:ind w:left="360"/>
-        <w:rPr>
+        <w:t xml:space="preserve">  "</w:t>
+      </w:r>
+      <w:proofErr w:type="spellStart"/>
+      <w:r>
+        <w:rPr>
+          <w:rFonts w:ascii="Aptos" w:hAnsi="Aptos"/>
           <w:sz w:val="20"/>
           <w:szCs w:val="20"/>
         </w:rPr>
-      </w:pPr>
-      <w:r>
-        <w:rPr>
+        <w:t>type_livraison</w:t>
+      </w:r>
+      <w:proofErr w:type="spellEnd"/>
+      <w:r>
+        <w:rPr>
+          <w:rFonts w:ascii="Aptos" w:hAnsi="Aptos"/>
           <w:sz w:val="20"/>
           <w:szCs w:val="20"/>
         </w:rPr>
-        <w:t xml:space="preserve">  "items": [</w:t>
+        <w:t>": 2,</w:t>
       </w:r>
     </w:p>
     <w:p>
       <w:pPr>
         <w:ind w:left="360"/>
         <w:rPr>
+          <w:rFonts w:ascii="Aptos" w:hAnsi="Aptos"/>
           <w:sz w:val="20"/>
           <w:szCs w:val="20"/>
         </w:rPr>
       </w:pPr>
       <w:r>
         <w:rPr>
+          <w:rFonts w:ascii="Aptos" w:hAnsi="Aptos"/>
           <w:sz w:val="20"/>
           <w:szCs w:val="20"/>
         </w:rPr>
-        <w:t xml:space="preserve">    {</w:t>
+        <w:t xml:space="preserve">  "items": [</w:t>
       </w:r>
     </w:p>
     <w:p>
       <w:pPr>
         <w:ind w:left="360"/>
         <w:rPr>
+          <w:rFonts w:ascii="Aptos" w:hAnsi="Aptos"/>
           <w:sz w:val="20"/>
           <w:szCs w:val="20"/>
         </w:rPr>
       </w:pPr>
       <w:r>
         <w:rPr>
+          <w:rFonts w:ascii="Aptos" w:hAnsi="Aptos"/>
           <w:sz w:val="20"/>
           <w:szCs w:val="20"/>
         </w:rPr>
-        <w:t xml:space="preserve">      "numero": 2,</w:t>
+        <w:t xml:space="preserve">    {</w:t>
       </w:r>
     </w:p>
     <w:p>
       <w:pPr>
         <w:ind w:left="360"/>
         <w:rPr>
+          <w:rFonts w:ascii="Aptos" w:hAnsi="Aptos"/>
           <w:sz w:val="20"/>
           <w:szCs w:val="20"/>
         </w:rPr>
       </w:pPr>
       <w:r>
         <w:rPr>
+          <w:rFonts w:ascii="Aptos" w:hAnsi="Aptos"/>
           <w:sz w:val="20"/>
           <w:szCs w:val="20"/>
         </w:rPr>
-        <w:t xml:space="preserve">      "taille": 1,</w:t>
-      </w:r>
-    </w:p>
-    <w:p>
-      <w:pPr>
-        <w:ind w:left="360"/>
-        <w:rPr>
+        <w:t xml:space="preserve">      "</w:t>
+      </w:r>
+      <w:proofErr w:type="spellStart"/>
+      <w:r>
+        <w:rPr>
+          <w:rFonts w:ascii="Aptos" w:hAnsi="Aptos"/>
           <w:sz w:val="20"/>
           <w:szCs w:val="20"/>
         </w:rPr>
-      </w:pPr>
-      <w:r>
-        <w:rPr>
+        <w:t>numero</w:t>
+      </w:r>
+      <w:proofErr w:type="spellEnd"/>
+      <w:r>
+        <w:rPr>
+          <w:rFonts w:ascii="Aptos" w:hAnsi="Aptos"/>
           <w:sz w:val="20"/>
           <w:szCs w:val="20"/>
         </w:rPr>
-        <w:t xml:space="preserve">      "quantite": 1</w:t>
+        <w:t>": 2,</w:t>
       </w:r>
     </w:p>
     <w:p>
       <w:pPr>
         <w:ind w:left="360"/>
         <w:rPr>
+          <w:rFonts w:ascii="Aptos" w:hAnsi="Aptos"/>
           <w:sz w:val="20"/>
           <w:szCs w:val="20"/>
         </w:rPr>
       </w:pPr>
       <w:r>
         <w:rPr>
+          <w:rFonts w:ascii="Aptos" w:hAnsi="Aptos"/>
           <w:sz w:val="20"/>
           <w:szCs w:val="20"/>
         </w:rPr>
-        <w:t xml:space="preserve">    }</w:t>
+        <w:t xml:space="preserve">      "taille": 1,</w:t>
       </w:r>
     </w:p>
     <w:p>
       <w:pPr>
         <w:ind w:left="360"/>
         <w:rPr>
+          <w:rFonts w:ascii="Aptos" w:hAnsi="Aptos"/>
           <w:sz w:val="20"/>
           <w:szCs w:val="20"/>
         </w:rPr>
       </w:pPr>
       <w:r>
         <w:rPr>
+          <w:rFonts w:ascii="Aptos" w:hAnsi="Aptos"/>
           <w:sz w:val="20"/>
           <w:szCs w:val="20"/>
         </w:rPr>
-        <w:t xml:space="preserve">  ]</w:t>
-      </w:r>
-    </w:p>
-    <w:p>
-      <w:pPr>
-        <w:ind w:left="360"/>
-        <w:rPr>
+        <w:t xml:space="preserve">      "</w:t>
+      </w:r>
+      <w:proofErr w:type="spellStart"/>
+      <w:r>
+        <w:rPr>
+          <w:rFonts w:ascii="Aptos" w:hAnsi="Aptos"/>
           <w:sz w:val="20"/>
           <w:szCs w:val="20"/>
         </w:rPr>
-      </w:pPr>
-      <w:r>
-        <w:rPr>
+        <w:t>quantite</w:t>
+      </w:r>
+      <w:proofErr w:type="spellEnd"/>
+      <w:r>
+        <w:rPr>
+          <w:rFonts w:ascii="Aptos" w:hAnsi="Aptos"/>
           <w:sz w:val="20"/>
           <w:szCs w:val="20"/>
         </w:rPr>
-        <w:t>}</w:t>
-      </w:r>
-    </w:p>
-    <w:p>
-      <w:pPr>
-        <w:rPr>
+        <w:t>": 1</w:t>
+      </w:r>
+    </w:p>
+    <w:p>
+      <w:pPr>
+        <w:ind w:left="360"/>
+        <w:rPr>
+          <w:rFonts w:ascii="Aptos" w:hAnsi="Aptos"/>
           <w:sz w:val="20"/>
           <w:szCs w:val="20"/>
         </w:rPr>
       </w:pPr>
       <w:r>
         <w:rPr>
+          <w:rFonts w:ascii="Aptos" w:hAnsi="Aptos"/>
+          <w:sz w:val="20"/>
+          <w:szCs w:val="20"/>
+        </w:rPr>
+        <w:t xml:space="preserve">    }</w:t>
+      </w:r>
+    </w:p>
+    <w:p>
+      <w:pPr>
+        <w:ind w:left="360"/>
+        <w:rPr>
+          <w:rFonts w:ascii="Aptos" w:hAnsi="Aptos"/>
+          <w:sz w:val="20"/>
+          <w:szCs w:val="20"/>
+        </w:rPr>
+      </w:pPr>
+      <w:r>
+        <w:rPr>
+          <w:rFonts w:ascii="Aptos" w:hAnsi="Aptos"/>
+          <w:sz w:val="20"/>
+          <w:szCs w:val="20"/>
+        </w:rPr>
+        <w:t xml:space="preserve">  ]</w:t>
+      </w:r>
+    </w:p>
+    <w:p>
+      <w:pPr>
+        <w:ind w:left="360"/>
+        <w:rPr>
+          <w:rFonts w:ascii="Aptos" w:hAnsi="Aptos"/>
+          <w:sz w:val="20"/>
+          <w:szCs w:val="20"/>
+        </w:rPr>
+      </w:pPr>
+      <w:r>
+        <w:rPr>
+          <w:rFonts w:ascii="Aptos" w:hAnsi="Aptos"/>
+          <w:sz w:val="20"/>
+          <w:szCs w:val="20"/>
+        </w:rPr>
+        <w:t>}</w:t>
+      </w:r>
+    </w:p>
+    <w:p>
+      <w:pPr>
+        <w:rPr>
+          <w:rFonts w:ascii="Aptos" w:hAnsi="Aptos"/>
+          <w:sz w:val="20"/>
+          <w:szCs w:val="20"/>
+        </w:rPr>
+      </w:pPr>
+    </w:p>
+    <w:p>
+      <w:pPr>
+        <w:rPr>
+          <w:sz w:val="20"/>
+          <w:szCs w:val="20"/>
+        </w:rPr>
+      </w:pPr>
+      <w:r>
+        <w:rPr>
+          <w:rFonts w:ascii="Aptos" w:hAnsi="Aptos"/>
+          <w:sz w:val="20"/>
+          <w:szCs w:val="20"/>
+        </w:rPr>
+        <w:t xml:space="preserve">Cette partie n’est pas fonctionnelle </w:t>
+      </w:r>
+      <w:r>
+        <w:rPr>
+          <w:sz w:val="20"/>
+          <w:szCs w:val="20"/>
+        </w:rPr>
+        <w:br w:type="page"/>
+      </w:r>
+    </w:p>
+    <w:p>
+      <w:pPr>
+        <w:ind w:left="360"/>
+        <w:rPr>
+          <w:rFonts w:ascii="Aptos" w:hAnsi="Aptos"/>
+          <w:sz w:val="20"/>
+          <w:szCs w:val="20"/>
+        </w:rPr>
+      </w:pPr>
+    </w:p>
+    <w:p>
+      <w:pPr>
+        <w:rPr>
+          <w:rFonts w:ascii="Aptos" w:hAnsi="Aptos"/>
+          <w:sz w:val="20"/>
+          <w:szCs w:val="20"/>
+        </w:rPr>
+      </w:pPr>
+      <w:r>
+        <w:rPr>
+          <w:rFonts w:ascii="Aptos" w:hAnsi="Aptos"/>
           <w:b/>
           <w:bCs/>
           <w:sz w:val="28"/>
@@ -1818,8 +2741,10 @@
         </w:rPr>
         <w:t xml:space="preserve">Ports sur </w:t>
       </w:r>
-      <w:r>
-        <w:rPr>
+      <w:proofErr w:type="spellStart"/>
+      <w:r>
+        <w:rPr>
+          <w:rFonts w:ascii="Aptos" w:hAnsi="Aptos"/>
           <w:b/>
           <w:bCs/>
           <w:sz w:val="28"/>
@@ -1829,18 +2754,31 @@
       </w:r>
       <w:r>
         <w:rPr>
+          <w:rFonts w:ascii="Aptos" w:hAnsi="Aptos"/>
           <w:b/>
           <w:bCs/>
           <w:sz w:val="28"/>
           <w:szCs w:val="28"/>
         </w:rPr>
-        <w:t>ocketu :</w:t>
+        <w:t>ocketu</w:t>
+      </w:r>
+      <w:proofErr w:type="spellEnd"/>
+      <w:r>
+        <w:rPr>
+          <w:rFonts w:ascii="Aptos" w:hAnsi="Aptos"/>
+          <w:b/>
+          <w:bCs/>
+          <w:sz w:val="28"/>
+          <w:szCs w:val="28"/>
+        </w:rPr>
+        <w:t> :</w:t>
       </w:r>
     </w:p>
     <w:p>
       <w:pPr>
         <w:ind w:left="708" w:hanging="708"/>
         <w:rPr>
+          <w:rFonts w:ascii="Aptos" w:hAnsi="Aptos"/>
           <w:sz w:val="28"/>
           <w:szCs w:val="28"/>
         </w:rPr>
@@ -1850,99 +2788,300 @@
       <w:pPr>
         <w:ind w:left="708" w:hanging="708"/>
         <w:rPr>
-          <w:sz w:val="28"/>
-          <w:szCs w:val="28"/>
-        </w:rPr>
-      </w:pPr>
-      <w:r>
-        <w:rPr>
-          <w:sz w:val="28"/>
-          <w:szCs w:val="28"/>
-        </w:rPr>
-        <w:t>api.pizza-shop : 43220:80 43221:443</w:t>
+          <w:rFonts w:ascii="Aptos" w:hAnsi="Aptos"/>
+          <w:sz w:val="28"/>
+          <w:szCs w:val="28"/>
+        </w:rPr>
+      </w:pPr>
+      <w:proofErr w:type="spellStart"/>
+      <w:r>
+        <w:rPr>
+          <w:rFonts w:ascii="Aptos" w:hAnsi="Aptos"/>
+          <w:sz w:val="28"/>
+          <w:szCs w:val="28"/>
+        </w:rPr>
+        <w:t>shop.pizza</w:t>
+      </w:r>
+      <w:proofErr w:type="spellEnd"/>
+      <w:r>
+        <w:rPr>
+          <w:rFonts w:ascii="Aptos" w:hAnsi="Aptos"/>
+          <w:sz w:val="28"/>
+          <w:szCs w:val="28"/>
+        </w:rPr>
+        <w:t>-shop : 41215:80</w:t>
       </w:r>
     </w:p>
     <w:p>
       <w:pPr>
         <w:ind w:left="708" w:hanging="708"/>
         <w:rPr>
-          <w:sz w:val="28"/>
-          <w:szCs w:val="28"/>
-        </w:rPr>
-      </w:pPr>
-      <w:r>
-        <w:rPr>
-          <w:sz w:val="28"/>
-          <w:szCs w:val="28"/>
-        </w:rPr>
-        <w:t>pizza-shop.commande.db : 43222:3306</w:t>
+          <w:rFonts w:ascii="Aptos" w:hAnsi="Aptos"/>
+          <w:sz w:val="28"/>
+          <w:szCs w:val="28"/>
+        </w:rPr>
+      </w:pPr>
+      <w:proofErr w:type="spellStart"/>
+      <w:r>
+        <w:rPr>
+          <w:rFonts w:ascii="Aptos" w:hAnsi="Aptos"/>
+          <w:sz w:val="28"/>
+          <w:szCs w:val="28"/>
+        </w:rPr>
+        <w:t>catalogue.pizza</w:t>
+      </w:r>
+      <w:proofErr w:type="spellEnd"/>
+      <w:r>
+        <w:rPr>
+          <w:rFonts w:ascii="Aptos" w:hAnsi="Aptos"/>
+          <w:sz w:val="28"/>
+          <w:szCs w:val="28"/>
+        </w:rPr>
+        <w:t>-shop : 41216:80</w:t>
       </w:r>
     </w:p>
     <w:p>
       <w:pPr>
         <w:ind w:left="708" w:hanging="708"/>
         <w:rPr>
-          <w:sz w:val="28"/>
-          <w:szCs w:val="28"/>
-        </w:rPr>
-      </w:pPr>
-      <w:r>
-        <w:rPr>
-          <w:sz w:val="28"/>
-          <w:szCs w:val="28"/>
-        </w:rPr>
-        <w:t>pizza-shop.catalogue.db : 43223:5432</w:t>
+          <w:rFonts w:ascii="Aptos" w:hAnsi="Aptos"/>
+          <w:sz w:val="28"/>
+          <w:szCs w:val="28"/>
+        </w:rPr>
+      </w:pPr>
+      <w:proofErr w:type="spellStart"/>
+      <w:r>
+        <w:rPr>
+          <w:rFonts w:ascii="Aptos" w:hAnsi="Aptos"/>
+          <w:sz w:val="28"/>
+          <w:szCs w:val="28"/>
+        </w:rPr>
+        <w:t>api.pizza-auth</w:t>
+      </w:r>
+      <w:proofErr w:type="spellEnd"/>
+      <w:r>
+        <w:rPr>
+          <w:rFonts w:ascii="Aptos" w:hAnsi="Aptos"/>
+          <w:sz w:val="28"/>
+          <w:szCs w:val="28"/>
+        </w:rPr>
+        <w:t xml:space="preserve"> : 41217:80</w:t>
       </w:r>
     </w:p>
     <w:p>
       <w:pPr>
         <w:ind w:left="708" w:hanging="708"/>
         <w:rPr>
-          <w:sz w:val="28"/>
-          <w:szCs w:val="28"/>
-        </w:rPr>
-      </w:pPr>
-      <w:r>
-        <w:rPr>
-          <w:sz w:val="28"/>
-          <w:szCs w:val="28"/>
-        </w:rPr>
-        <w:t>adminer : 43224:8080</w:t>
+          <w:rFonts w:ascii="Aptos" w:hAnsi="Aptos"/>
+          <w:sz w:val="28"/>
+          <w:szCs w:val="28"/>
+        </w:rPr>
+      </w:pPr>
+      <w:proofErr w:type="spellStart"/>
+      <w:r>
+        <w:rPr>
+          <w:rFonts w:ascii="Aptos" w:hAnsi="Aptos"/>
+          <w:sz w:val="28"/>
+          <w:szCs w:val="28"/>
+        </w:rPr>
+        <w:t>gateway.pizza-auth</w:t>
+      </w:r>
+      <w:proofErr w:type="spellEnd"/>
+      <w:r>
+        <w:rPr>
+          <w:rFonts w:ascii="Aptos" w:hAnsi="Aptos"/>
+          <w:sz w:val="28"/>
+          <w:szCs w:val="28"/>
+        </w:rPr>
+        <w:t> : 41218:80</w:t>
       </w:r>
     </w:p>
     <w:p>
       <w:pPr>
         <w:ind w:left="708" w:hanging="708"/>
         <w:rPr>
-          <w:sz w:val="28"/>
-          <w:szCs w:val="28"/>
-        </w:rPr>
-      </w:pPr>
-      <w:r>
-        <w:rPr>
-          <w:sz w:val="28"/>
-          <w:szCs w:val="28"/>
-        </w:rPr>
-        <w:t>api.pizza-auth : 43225:80 43226:443</w:t>
+          <w:rFonts w:ascii="Aptos" w:hAnsi="Aptos"/>
+          <w:sz w:val="28"/>
+          <w:szCs w:val="28"/>
+        </w:rPr>
+      </w:pPr>
+      <w:r>
+        <w:rPr>
+          <w:rFonts w:ascii="Aptos" w:hAnsi="Aptos"/>
+          <w:sz w:val="28"/>
+          <w:szCs w:val="28"/>
+        </w:rPr>
+        <w:t>pizza-</w:t>
+      </w:r>
+      <w:proofErr w:type="spellStart"/>
+      <w:r>
+        <w:rPr>
+          <w:rFonts w:ascii="Aptos" w:hAnsi="Aptos"/>
+          <w:sz w:val="28"/>
+          <w:szCs w:val="28"/>
+        </w:rPr>
+        <w:t>shop.commande.db</w:t>
+      </w:r>
+      <w:proofErr w:type="spellEnd"/>
+      <w:r>
+        <w:rPr>
+          <w:rFonts w:ascii="Aptos" w:hAnsi="Aptos"/>
+          <w:sz w:val="28"/>
+          <w:szCs w:val="28"/>
+        </w:rPr>
+        <w:t xml:space="preserve"> : 4</w:t>
+      </w:r>
+      <w:r>
+        <w:rPr>
+          <w:rFonts w:ascii="Aptos" w:hAnsi="Aptos"/>
+          <w:sz w:val="28"/>
+          <w:szCs w:val="28"/>
+        </w:rPr>
+        <w:t>1219</w:t>
+      </w:r>
+      <w:r>
+        <w:rPr>
+          <w:rFonts w:ascii="Aptos" w:hAnsi="Aptos"/>
+          <w:sz w:val="28"/>
+          <w:szCs w:val="28"/>
+        </w:rPr>
+        <w:t>:3306</w:t>
       </w:r>
     </w:p>
     <w:p>
       <w:pPr>
         <w:ind w:left="708" w:hanging="708"/>
         <w:rPr>
-          <w:sz w:val="28"/>
-          <w:szCs w:val="28"/>
-        </w:rPr>
-      </w:pPr>
-      <w:r>
-        <w:rPr>
-          <w:sz w:val="28"/>
-          <w:szCs w:val="28"/>
-        </w:rPr>
-        <w:t>pizza-shop.auth.db : 43227:3306</w:t>
+          <w:rFonts w:ascii="Aptos" w:hAnsi="Aptos"/>
+          <w:sz w:val="28"/>
+          <w:szCs w:val="28"/>
+        </w:rPr>
+      </w:pPr>
+      <w:r>
+        <w:rPr>
+          <w:rFonts w:ascii="Aptos" w:hAnsi="Aptos"/>
+          <w:sz w:val="28"/>
+          <w:szCs w:val="28"/>
+        </w:rPr>
+        <w:t>pizza-</w:t>
+      </w:r>
+      <w:proofErr w:type="spellStart"/>
+      <w:r>
+        <w:rPr>
+          <w:rFonts w:ascii="Aptos" w:hAnsi="Aptos"/>
+          <w:sz w:val="28"/>
+          <w:szCs w:val="28"/>
+        </w:rPr>
+        <w:t>shop.catalogue.db</w:t>
+      </w:r>
+      <w:proofErr w:type="spellEnd"/>
+      <w:r>
+        <w:rPr>
+          <w:rFonts w:ascii="Aptos" w:hAnsi="Aptos"/>
+          <w:sz w:val="28"/>
+          <w:szCs w:val="28"/>
+        </w:rPr>
+        <w:t xml:space="preserve"> : 4</w:t>
+      </w:r>
+      <w:r>
+        <w:rPr>
+          <w:rFonts w:ascii="Aptos" w:hAnsi="Aptos"/>
+          <w:sz w:val="28"/>
+          <w:szCs w:val="28"/>
+        </w:rPr>
+        <w:t>1220</w:t>
+      </w:r>
+      <w:r>
+        <w:rPr>
+          <w:rFonts w:ascii="Aptos" w:hAnsi="Aptos"/>
+          <w:sz w:val="28"/>
+          <w:szCs w:val="28"/>
+        </w:rPr>
+        <w:t>:5432</w:t>
+      </w:r>
+    </w:p>
+    <w:p>
+      <w:pPr>
+        <w:ind w:left="708" w:hanging="708"/>
+        <w:rPr>
+          <w:rFonts w:ascii="Aptos" w:hAnsi="Aptos"/>
+          <w:sz w:val="28"/>
+          <w:szCs w:val="28"/>
+        </w:rPr>
+      </w:pPr>
+      <w:r>
+        <w:rPr>
+          <w:rFonts w:ascii="Aptos" w:hAnsi="Aptos"/>
+          <w:sz w:val="28"/>
+          <w:szCs w:val="28"/>
+        </w:rPr>
+        <w:t>pizza-</w:t>
+      </w:r>
+      <w:proofErr w:type="spellStart"/>
+      <w:r>
+        <w:rPr>
+          <w:rFonts w:ascii="Aptos" w:hAnsi="Aptos"/>
+          <w:sz w:val="28"/>
+          <w:szCs w:val="28"/>
+        </w:rPr>
+        <w:t>shop.auth.db</w:t>
+      </w:r>
+      <w:proofErr w:type="spellEnd"/>
+      <w:r>
+        <w:rPr>
+          <w:rFonts w:ascii="Aptos" w:hAnsi="Aptos"/>
+          <w:sz w:val="28"/>
+          <w:szCs w:val="28"/>
+        </w:rPr>
+        <w:t xml:space="preserve"> : 41221:3306</w:t>
+      </w:r>
+    </w:p>
+    <w:p>
+      <w:pPr>
+        <w:ind w:left="708" w:hanging="708"/>
+        <w:rPr>
+          <w:rFonts w:ascii="Aptos" w:hAnsi="Aptos"/>
+          <w:sz w:val="28"/>
+          <w:szCs w:val="28"/>
+        </w:rPr>
+      </w:pPr>
+      <w:proofErr w:type="spellStart"/>
+      <w:r>
+        <w:rPr>
+          <w:rFonts w:ascii="Aptos" w:hAnsi="Aptos"/>
+          <w:sz w:val="28"/>
+          <w:szCs w:val="28"/>
+        </w:rPr>
+        <w:t>adminer</w:t>
+      </w:r>
+      <w:proofErr w:type="spellEnd"/>
+      <w:r>
+        <w:rPr>
+          <w:rFonts w:ascii="Aptos" w:hAnsi="Aptos"/>
+          <w:sz w:val="28"/>
+          <w:szCs w:val="28"/>
+        </w:rPr>
+        <w:t xml:space="preserve"> :</w:t>
+      </w:r>
+      <w:r>
+        <w:rPr>
+          <w:rFonts w:ascii="Aptos" w:hAnsi="Aptos"/>
+          <w:sz w:val="28"/>
+          <w:szCs w:val="28"/>
+        </w:rPr>
+        <w:t xml:space="preserve"> 41222</w:t>
+      </w:r>
+      <w:r>
+        <w:rPr>
+          <w:rFonts w:ascii="Aptos" w:hAnsi="Aptos"/>
+          <w:sz w:val="28"/>
+          <w:szCs w:val="28"/>
+        </w:rPr>
+        <w:t>:8080</w:t>
       </w:r>
     </w:p>
     <w:sectPr>
+      <w:footerReference w:type="default" r:id="rId30"/>
       <w:pgSz w:w="11906" w:h="16838"/>
       <w:pgMar w:top="1417" w:right="1417" w:bottom="1417" w:left="1417" w:header="708" w:footer="708" w:gutter="0"/>
       <w:cols w:space="708"/>
@@ -1950,6 +3089,98 @@
     </w:sectPr>
   </w:body>
 </w:document>
+</file>
+
+<file path=word/endnotes.xml><?xml version="1.0" encoding="utf-8"?>
+<w:endnotes xmlns:wpc="http://schemas.microsoft.com/office/word/2010/wordprocessingCanvas" xmlns:cx="http://schemas.microsoft.com/office/drawing/2014/chartex" xmlns:cx1="http://schemas.microsoft.com/office/drawing/2015/9/8/chartex" xmlns:cx2="http://schemas.microsoft.com/office/drawing/2015/10/21/chartex" xmlns:cx3="http://schemas.microsoft.com/office/drawing/2016/5/9/chartex" xmlns:cx4="http://schemas.microsoft.com/office/drawing/2016/5/10/chartex" xmlns:cx5="http://schemas.microsoft.com/office/drawing/2016/5/11/chartex" xmlns:cx6="http://schemas.microsoft.com/office/drawing/2016/5/12/chartex" xmlns:cx7="http://schemas.microsoft.com/office/drawing/2016/5/13/chartex" xmlns:cx8="http://schemas.microsoft.com/office/drawing/2016/5/14/chartex" xmlns:mc="http://schemas.openxmlformats.org/markup-compatibility/2006" xmlns:aink="http://schemas.microsoft.com/office/drawing/2016/ink" xmlns:am3d="http://schemas.microsoft.com/office/drawing/2017/model3d" xmlns:o="urn:schemas-microsoft-com:office:office" xmlns:oel="http://schemas.microsoft.com/office/2019/extlst" xmlns:r="http://schemas.openxmlformats.org/officeDocument/2006/relationships" xmlns:m="http://schemas.openxmlformats.org/officeDocument/2006/math" xmlns:v="urn:schemas-microsoft-com:vml" xmlns:wp14="http://schemas.microsoft.com/office/word/2010/wordprocessingDrawing" xmlns:wp="http://schemas.openxmlformats.org/drawingml/2006/wordprocessingDrawing" xmlns:w10="urn:schemas-microsoft-com:office:word" xmlns:w="http://schemas.openxmlformats.org/wordprocessingml/2006/main" xmlns:w14="http://schemas.microsoft.com/office/word/2010/wordml" xmlns:w15="http://schemas.microsoft.com/office/word/2012/wordml" xmlns:w16cex="http://schemas.microsoft.com/office/word/2018/wordml/cex" xmlns:w16cid="http://schemas.microsoft.com/office/word/2016/wordml/cid" xmlns:w16="http://schemas.microsoft.com/office/word/2018/wordml" xmlns:w16sdtdh="http://schemas.microsoft.com/office/word/2020/wordml/sdtdatahash" xmlns:w16se="http://schemas.microsoft.com/office/word/2015/wordml/symex" xmlns:wpg="http://schemas.microsoft.com/office/word/2010/wordprocessingGroup" xmlns:wpi="http://schemas.microsoft.com/office/word/2010/wordprocessingInk" xmlns:wne="http://schemas.microsoft.com/office/word/2006/wordml" xmlns:wps="http://schemas.microsoft.com/office/word/2010/wordprocessingShape" mc:Ignorable="w14 w15 w16se w16cid w16 w16cex w16sdtdh wp14">
+  <w:endnote w:type="separator" w:id="-1">
+    <w:p>
+      <w:pPr>
+        <w:spacing w:after="0" w:line="240" w:lineRule="auto"/>
+      </w:pPr>
+      <w:r>
+        <w:separator/>
+      </w:r>
+    </w:p>
+  </w:endnote>
+  <w:endnote w:type="continuationSeparator" w:id="0">
+    <w:p>
+      <w:pPr>
+        <w:spacing w:after="0" w:line="240" w:lineRule="auto"/>
+      </w:pPr>
+      <w:r>
+        <w:continuationSeparator/>
+      </w:r>
+    </w:p>
+  </w:endnote>
+</w:endnotes>
+</file>
+
+<file path=word/footer1.xml><?xml version="1.0" encoding="utf-8"?>
+<w:ftr xmlns:wpc="http://schemas.microsoft.com/office/word/2010/wordprocessingCanvas" xmlns:cx="http://schemas.microsoft.com/office/drawing/2014/chartex" xmlns:cx1="http://schemas.microsoft.com/office/drawing/2015/9/8/chartex" xmlns:cx2="http://schemas.microsoft.com/office/drawing/2015/10/21/chartex" xmlns:cx3="http://schemas.microsoft.com/office/drawing/2016/5/9/chartex" xmlns:cx4="http://schemas.microsoft.com/office/drawing/2016/5/10/chartex" xmlns:cx5="http://schemas.microsoft.com/office/drawing/2016/5/11/chartex" xmlns:cx6="http://schemas.microsoft.com/office/drawing/2016/5/12/chartex" xmlns:cx7="http://schemas.microsoft.com/office/drawing/2016/5/13/chartex" xmlns:cx8="http://schemas.microsoft.com/office/drawing/2016/5/14/chartex" xmlns:mc="http://schemas.openxmlformats.org/markup-compatibility/2006" xmlns:aink="http://schemas.microsoft.com/office/drawing/2016/ink" xmlns:am3d="http://schemas.microsoft.com/office/drawing/2017/model3d" xmlns:o="urn:schemas-microsoft-com:office:office" xmlns:oel="http://schemas.microsoft.com/office/2019/extlst" xmlns:r="http://schemas.openxmlformats.org/officeDocument/2006/relationships" xmlns:m="http://schemas.openxmlformats.org/officeDocument/2006/math" xmlns:v="urn:schemas-microsoft-com:vml" xmlns:wp14="http://schemas.microsoft.com/office/word/2010/wordprocessingDrawing" xmlns:wp="http://schemas.openxmlformats.org/drawingml/2006/wordprocessingDrawing" xmlns:w10="urn:schemas-microsoft-com:office:word" xmlns:w="http://schemas.openxmlformats.org/wordprocessingml/2006/main" xmlns:w14="http://schemas.microsoft.com/office/word/2010/wordml" xmlns:w15="http://schemas.microsoft.com/office/word/2012/wordml" xmlns:w16cex="http://schemas.microsoft.com/office/word/2018/wordml/cex" xmlns:w16cid="http://schemas.microsoft.com/office/word/2016/wordml/cid" xmlns:w16="http://schemas.microsoft.com/office/word/2018/wordml" xmlns:w16sdtdh="http://schemas.microsoft.com/office/word/2020/wordml/sdtdatahash" xmlns:w16se="http://schemas.microsoft.com/office/word/2015/wordml/symex" xmlns:wpg="http://schemas.microsoft.com/office/word/2010/wordprocessingGroup" xmlns:wpi="http://schemas.microsoft.com/office/word/2010/wordprocessingInk" xmlns:wne="http://schemas.microsoft.com/office/word/2006/wordml" xmlns:wps="http://schemas.microsoft.com/office/word/2010/wordprocessingShape" mc:Ignorable="w14 w15 w16se w16cid w16 w16cex w16sdtdh wp14">
+  <w:sdt>
+    <w:sdtPr>
+      <w:id w:val="-1365444760"/>
+      <w:docPartObj>
+        <w:docPartGallery w:val="Page Numbers (Bottom of Page)"/>
+        <w:docPartUnique/>
+      </w:docPartObj>
+    </w:sdtPr>
+    <w:sdtContent>
+      <w:p>
+        <w:pPr>
+          <w:pStyle w:val="Pieddepage"/>
+          <w:jc w:val="right"/>
+        </w:pPr>
+        <w:r>
+          <w:fldChar w:fldCharType="begin"/>
+        </w:r>
+        <w:r>
+          <w:instrText>PAGE   \* MERGEFORMAT</w:instrText>
+        </w:r>
+        <w:r>
+          <w:fldChar w:fldCharType="separate"/>
+        </w:r>
+        <w:r>
+          <w:t>2</w:t>
+        </w:r>
+        <w:r>
+          <w:fldChar w:fldCharType="end"/>
+        </w:r>
+      </w:p>
+    </w:sdtContent>
+  </w:sdt>
+  <w:p>
+    <w:pPr>
+      <w:pStyle w:val="Pieddepage"/>
+    </w:pPr>
+  </w:p>
+</w:ftr>
+</file>
+
+<file path=word/footnotes.xml><?xml version="1.0" encoding="utf-8"?>
+<w:footnotes xmlns:wpc="http://schemas.microsoft.com/office/word/2010/wordprocessingCanvas" xmlns:cx="http://schemas.microsoft.com/office/drawing/2014/chartex" xmlns:cx1="http://schemas.microsoft.com/office/drawing/2015/9/8/chartex" xmlns:cx2="http://schemas.microsoft.com/office/drawing/2015/10/21/chartex" xmlns:cx3="http://schemas.microsoft.com/office/drawing/2016/5/9/chartex" xmlns:cx4="http://schemas.microsoft.com/office/drawing/2016/5/10/chartex" xmlns:cx5="http://schemas.microsoft.com/office/drawing/2016/5/11/chartex" xmlns:cx6="http://schemas.microsoft.com/office/drawing/2016/5/12/chartex" xmlns:cx7="http://schemas.microsoft.com/office/drawing/2016/5/13/chartex" xmlns:cx8="http://schemas.microsoft.com/office/drawing/2016/5/14/chartex" xmlns:mc="http://schemas.openxmlformats.org/markup-compatibility/2006" xmlns:aink="http://schemas.microsoft.com/office/drawing/2016/ink" xmlns:am3d="http://schemas.microsoft.com/office/drawing/2017/model3d" xmlns:o="urn:schemas-microsoft-com:office:office" xmlns:oel="http://schemas.microsoft.com/office/2019/extlst" xmlns:r="http://schemas.openxmlformats.org/officeDocument/2006/relationships" xmlns:m="http://schemas.openxmlformats.org/officeDocument/2006/math" xmlns:v="urn:schemas-microsoft-com:vml" xmlns:wp14="http://schemas.microsoft.com/office/word/2010/wordprocessingDrawing" xmlns:wp="http://schemas.openxmlformats.org/drawingml/2006/wordprocessingDrawing" xmlns:w10="urn:schemas-microsoft-com:office:word" xmlns:w="http://schemas.openxmlformats.org/wordprocessingml/2006/main" xmlns:w14="http://schemas.microsoft.com/office/word/2010/wordml" xmlns:w15="http://schemas.microsoft.com/office/word/2012/wordml" xmlns:w16cex="http://schemas.microsoft.com/office/word/2018/wordml/cex" xmlns:w16cid="http://schemas.microsoft.com/office/word/2016/wordml/cid" xmlns:w16="http://schemas.microsoft.com/office/word/2018/wordml" xmlns:w16sdtdh="http://schemas.microsoft.com/office/word/2020/wordml/sdtdatahash" xmlns:w16se="http://schemas.microsoft.com/office/word/2015/wordml/symex" xmlns:wpg="http://schemas.microsoft.com/office/word/2010/wordprocessingGroup" xmlns:wpi="http://schemas.microsoft.com/office/word/2010/wordprocessingInk" xmlns:wne="http://schemas.microsoft.com/office/word/2006/wordml" xmlns:wps="http://schemas.microsoft.com/office/word/2010/wordprocessingShape" mc:Ignorable="w14 w15 w16se w16cid w16 w16cex w16sdtdh wp14">
+  <w:footnote w:type="separator" w:id="-1">
+    <w:p>
+      <w:pPr>
+        <w:spacing w:after="0" w:line="240" w:lineRule="auto"/>
+      </w:pPr>
+      <w:r>
+        <w:separator/>
+      </w:r>
+    </w:p>
+  </w:footnote>
+  <w:footnote w:type="continuationSeparator" w:id="0">
+    <w:p>
+      <w:pPr>
+        <w:spacing w:after="0" w:line="240" w:lineRule="auto"/>
+      </w:pPr>
+      <w:r>
+        <w:continuationSeparator/>
+      </w:r>
+    </w:p>
+  </w:footnote>
+</w:footnotes>
 </file>
 
 <file path=word/numbering.xml><?xml version="1.0" encoding="utf-8"?>
@@ -2477,7 +3708,6 @@
   <w:style w:type="character" w:default="1" w:styleId="Policepardfaut">
     <w:name w:val="Default Paragraph Font"/>
     <w:uiPriority w:val="1"/>
-    <w:semiHidden/>
     <w:unhideWhenUsed/>
   </w:style>
   <w:style w:type="table" w:default="1" w:styleId="TableauNormal">
@@ -2534,6 +3764,62 @@
       <w:ind w:left="720"/>
       <w:contextualSpacing/>
     </w:pPr>
+  </w:style>
+  <w:style w:type="paragraph" w:styleId="En-tte">
+    <w:name w:val="header"/>
+    <w:basedOn w:val="Normal"/>
+    <w:link w:val="En-tteCar"/>
+    <w:uiPriority w:val="99"/>
+    <w:unhideWhenUsed/>
+    <w:rsid w:val="004E2F8E"/>
+    <w:pPr>
+      <w:tabs>
+        <w:tab w:val="center" w:pos="4536"/>
+        <w:tab w:val="right" w:pos="9072"/>
+      </w:tabs>
+      <w:spacing w:after="0" w:line="240" w:lineRule="auto"/>
+    </w:pPr>
+  </w:style>
+  <w:style w:type="character" w:customStyle="1" w:styleId="En-tteCar">
+    <w:name w:val="En-tête Car"/>
+    <w:basedOn w:val="Policepardfaut"/>
+    <w:link w:val="En-tte"/>
+    <w:uiPriority w:val="99"/>
+    <w:rsid w:val="004E2F8E"/>
+  </w:style>
+  <w:style w:type="paragraph" w:styleId="Pieddepage">
+    <w:name w:val="footer"/>
+    <w:basedOn w:val="Normal"/>
+    <w:link w:val="PieddepageCar"/>
+    <w:uiPriority w:val="99"/>
+    <w:unhideWhenUsed/>
+    <w:rsid w:val="004E2F8E"/>
+    <w:pPr>
+      <w:tabs>
+        <w:tab w:val="center" w:pos="4536"/>
+        <w:tab w:val="right" w:pos="9072"/>
+      </w:tabs>
+      <w:spacing w:after="0" w:line="240" w:lineRule="auto"/>
+    </w:pPr>
+  </w:style>
+  <w:style w:type="character" w:customStyle="1" w:styleId="PieddepageCar">
+    <w:name w:val="Pied de page Car"/>
+    <w:basedOn w:val="Policepardfaut"/>
+    <w:link w:val="Pieddepage"/>
+    <w:uiPriority w:val="99"/>
+    <w:rsid w:val="004E2F8E"/>
+  </w:style>
+  <w:style w:type="character" w:styleId="Lienhypertextesuivivisit">
+    <w:name w:val="FollowedHyperlink"/>
+    <w:basedOn w:val="Policepardfaut"/>
+    <w:uiPriority w:val="99"/>
+    <w:semiHidden/>
+    <w:unhideWhenUsed/>
+    <w:rsid w:val="00FB4DE8"/>
+    <w:rPr>
+      <w:color w:val="954F72" w:themeColor="followedHyperlink"/>
+      <w:u w:val="single"/>
+    </w:rPr>
   </w:style>
 </w:styles>
 </file>
@@ -2831,4 +4117,16 @@
     </a:ext>
   </a:extLst>
 </a:theme>
+</file>
+
+<file path=customXml/item1.xml><?xml version="1.0" encoding="utf-8"?>
+<b:Sources xmlns:b="http://schemas.openxmlformats.org/officeDocument/2006/bibliography" xmlns="http://schemas.openxmlformats.org/officeDocument/2006/bibliography" SelectedStyle="\APASixthEditionOfficeOnline.xsl" StyleName="APA" Version="6"/>
+</file>
+
+<file path=customXml/itemProps1.xml><?xml version="1.0" encoding="utf-8"?>
+<ds:datastoreItem xmlns:ds="http://schemas.openxmlformats.org/officeDocument/2006/customXml" ds:itemID="{EDA3DB12-E510-4E3F-BEC9-03543A732722}">
+  <ds:schemaRefs>
+    <ds:schemaRef ds:uri="http://schemas.openxmlformats.org/officeDocument/2006/bibliography"/>
+  </ds:schemaRefs>
+</ds:datastoreItem>
 </file>
</xml_diff>